<commit_message>
added builds for html & pdf ppt
</commit_message>
<xml_diff>
--- a/building-blocks/problem-statement/Architecture-Challenge.docx
+++ b/building-blocks/problem-statement/Architecture-Challenge.docx
@@ -2,13 +2,6 @@
 <file path=word/document.xml><?xml version="1.0" encoding="utf-8"?>
 <w:document xmlns:w="http://schemas.openxmlformats.org/wordprocessingml/2006/main" xmlns:m="http://schemas.openxmlformats.org/officeDocument/2006/math" xmlns:r="http://schemas.openxmlformats.org/officeDocument/2006/relationships" xmlns:o="urn:schemas-microsoft-com:office:office" xmlns:v="urn:schemas-microsoft-com:vml" xmlns:w10="urn:schemas-microsoft-com:office:word" xmlns:a="http://schemas.openxmlformats.org/drawingml/2006/main" xmlns:pic="http://schemas.openxmlformats.org/drawingml/2006/picture" xmlns:wp="http://schemas.openxmlformats.org/drawingml/2006/wordprocessingDrawing">
   <w:body>
-    <w:p>
-      <w:r>
-        <w:pict>
-          <v:rect style="width:0;height:1.5pt" o:hralign="center" o:hrstd="t" o:hr="t"/>
-        </w:pict>
-      </w:r>
-    </w:p>
     <w:bookmarkStart w:id="22" w:name="Xf09f0560b968c2ad5289c371e2b85483ea3b320"/>
     <w:p>
       <w:pPr>
@@ -75,7 +68,7 @@
         <w:pStyle w:val="FirstParagraph"/>
       </w:pPr>
       <w:r>
-        <w:t xml:space="preserve">Before we start on any architecture work we need to know what business problem aim to solve​</w:t>
+        <w:t xml:space="preserve">Before we start on any architecture work we need to know what business problem aim to solve​ and that we can add value</w:t>
       </w:r>
     </w:p>
     <w:p>
@@ -132,254 +125,6 @@
       </w:pPr>
       <w:r>
         <w:t xml:space="preserve">Determined if there is potential enterprise architecture to do​</w:t>
-      </w:r>
-    </w:p>
-    <w:p>
-      <w:pPr>
-        <w:pStyle w:val="FirstParagraph"/>
-      </w:pPr>
-      <w:r>
-        <w:t xml:space="preserve">For enterprise architects (EAs) to add value the problem should be a mess or wicked or both</w:t>
-      </w:r>
-    </w:p>
-    <w:p>
-      <w:pPr>
-        <w:pStyle w:val="Compact"/>
-        <w:numPr>
-          <w:ilvl w:val="0"/>
-          <w:numId w:val="1002"/>
-        </w:numPr>
-      </w:pPr>
-      <w:r>
-        <w:t xml:space="preserve">Messy</w:t>
-      </w:r>
-      <w:r>
-        <w:t xml:space="preserve"> </w:t>
-      </w:r>
-      <w:r>
-        <w:t xml:space="preserve">– has high process, data or technology complexity</w:t>
-      </w:r>
-    </w:p>
-    <w:p>
-      <w:pPr>
-        <w:pStyle w:val="Compact"/>
-        <w:numPr>
-          <w:ilvl w:val="1"/>
-          <w:numId w:val="1003"/>
-        </w:numPr>
-      </w:pPr>
-      <w:r>
-        <w:t xml:space="preserve">problem space is reasonably stable or changes in a predictable way</w:t>
-      </w:r>
-    </w:p>
-    <w:p>
-      <w:pPr>
-        <w:pStyle w:val="Compact"/>
-        <w:numPr>
-          <w:ilvl w:val="1"/>
-          <w:numId w:val="1003"/>
-        </w:numPr>
-      </w:pPr>
-      <w:r>
-        <w:t xml:space="preserve">target state can be defined with a reasonable level of confidence</w:t>
-      </w:r>
-    </w:p>
-    <w:p>
-      <w:pPr>
-        <w:pStyle w:val="Compact"/>
-        <w:numPr>
-          <w:ilvl w:val="1"/>
-          <w:numId w:val="1003"/>
-        </w:numPr>
-      </w:pPr>
-      <w:r>
-        <w:t xml:space="preserve">Enterprise Architects can</w:t>
-      </w:r>
-    </w:p>
-    <w:p>
-      <w:pPr>
-        <w:pStyle w:val="Compact"/>
-        <w:numPr>
-          <w:ilvl w:val="2"/>
-          <w:numId w:val="1004"/>
-        </w:numPr>
-      </w:pPr>
-      <w:r>
-        <w:t xml:space="preserve">make sense of the complexity</w:t>
-      </w:r>
-    </w:p>
-    <w:p>
-      <w:pPr>
-        <w:pStyle w:val="Compact"/>
-        <w:numPr>
-          <w:ilvl w:val="2"/>
-          <w:numId w:val="1004"/>
-        </w:numPr>
-      </w:pPr>
-      <w:r>
-        <w:t xml:space="preserve">help define a target state</w:t>
-      </w:r>
-    </w:p>
-    <w:p>
-      <w:pPr>
-        <w:pStyle w:val="Compact"/>
-        <w:numPr>
-          <w:ilvl w:val="2"/>
-          <w:numId w:val="1004"/>
-        </w:numPr>
-      </w:pPr>
-      <w:r>
-        <w:t xml:space="preserve">help define a roadmap to deliver the target</w:t>
-      </w:r>
-    </w:p>
-    <w:p>
-      <w:pPr>
-        <w:pStyle w:val="Compact"/>
-        <w:numPr>
-          <w:ilvl w:val="2"/>
-          <w:numId w:val="1004"/>
-        </w:numPr>
-      </w:pPr>
-      <w:r>
-        <w:t xml:space="preserve">help define an incremental approach to benefits delivery</w:t>
-      </w:r>
-    </w:p>
-    <w:p>
-      <w:pPr>
-        <w:pStyle w:val="Compact"/>
-        <w:numPr>
-          <w:ilvl w:val="1"/>
-          <w:numId w:val="1003"/>
-        </w:numPr>
-      </w:pPr>
-      <w:r>
-        <w:t xml:space="preserve">EA engagement is likely to be front loaded focused on defining current state, target state and the roadmap followed by a supporting role to help maintain the overall integrity of the approach as the delivery progresses</w:t>
-      </w:r>
-    </w:p>
-    <w:p>
-      <w:pPr>
-        <w:pStyle w:val="Compact"/>
-        <w:numPr>
-          <w:ilvl w:val="0"/>
-          <w:numId w:val="1002"/>
-        </w:numPr>
-      </w:pPr>
-      <w:r>
-        <w:t xml:space="preserve">Wicked</w:t>
-      </w:r>
-      <w:r>
-        <w:t xml:space="preserve"> </w:t>
-      </w:r>
-      <w:r>
-        <w:t xml:space="preserve">– poorly understood</w:t>
-      </w:r>
-    </w:p>
-    <w:p>
-      <w:pPr>
-        <w:pStyle w:val="Compact"/>
-        <w:numPr>
-          <w:ilvl w:val="1"/>
-          <w:numId w:val="1005"/>
-        </w:numPr>
-      </w:pPr>
-      <w:r>
-        <w:t xml:space="preserve">constantly changing problem with complex interdependencies</w:t>
-      </w:r>
-    </w:p>
-    <w:p>
-      <w:pPr>
-        <w:pStyle w:val="Compact"/>
-        <w:numPr>
-          <w:ilvl w:val="1"/>
-          <w:numId w:val="1005"/>
-        </w:numPr>
-      </w:pPr>
-      <w:r>
-        <w:t xml:space="preserve">often has social / people complexity​</w:t>
-      </w:r>
-    </w:p>
-    <w:p>
-      <w:pPr>
-        <w:pStyle w:val="Compact"/>
-        <w:numPr>
-          <w:ilvl w:val="1"/>
-          <w:numId w:val="1005"/>
-        </w:numPr>
-      </w:pPr>
-      <w:r>
-        <w:t xml:space="preserve">significant parts of the target state cannot be defined with confidence</w:t>
-      </w:r>
-    </w:p>
-    <w:p>
-      <w:pPr>
-        <w:pStyle w:val="Compact"/>
-        <w:numPr>
-          <w:ilvl w:val="1"/>
-          <w:numId w:val="1005"/>
-        </w:numPr>
-      </w:pPr>
-      <w:r>
-        <w:t xml:space="preserve">Enterprise Architects can</w:t>
-      </w:r>
-    </w:p>
-    <w:p>
-      <w:pPr>
-        <w:pStyle w:val="Compact"/>
-        <w:numPr>
-          <w:ilvl w:val="2"/>
-          <w:numId w:val="1006"/>
-        </w:numPr>
-      </w:pPr>
-      <w:r>
-        <w:t xml:space="preserve">make sense of the complexity</w:t>
-      </w:r>
-    </w:p>
-    <w:p>
-      <w:pPr>
-        <w:pStyle w:val="Compact"/>
-        <w:numPr>
-          <w:ilvl w:val="2"/>
-          <w:numId w:val="1006"/>
-        </w:numPr>
-      </w:pPr>
-      <w:r>
-        <w:t xml:space="preserve">identify areas of uncertainty</w:t>
-      </w:r>
-    </w:p>
-    <w:p>
-      <w:pPr>
-        <w:pStyle w:val="Compact"/>
-        <w:numPr>
-          <w:ilvl w:val="2"/>
-          <w:numId w:val="1006"/>
-        </w:numPr>
-      </w:pPr>
-      <w:r>
-        <w:t xml:space="preserve">help define incremental and experimental target states</w:t>
-      </w:r>
-    </w:p>
-    <w:p>
-      <w:pPr>
-        <w:pStyle w:val="Compact"/>
-        <w:numPr>
-          <w:ilvl w:val="2"/>
-          <w:numId w:val="1006"/>
-        </w:numPr>
-      </w:pPr>
-      <w:r>
-        <w:t xml:space="preserve">help define an incremental approach to learning and benefits delivery</w:t>
-      </w:r>
-    </w:p>
-    <w:p>
-      <w:pPr>
-        <w:pStyle w:val="Compact"/>
-        <w:numPr>
-          <w:ilvl w:val="1"/>
-          <w:numId w:val="1005"/>
-        </w:numPr>
-      </w:pPr>
-      <w:r>
-        <w:t xml:space="preserve">EA engagement is likely to be continual during the programme</w:t>
       </w:r>
     </w:p>
     <w:p>
@@ -390,210 +135,57 @@
       </w:r>
     </w:p>
     <w:bookmarkEnd w:id="23"/>
-    <w:bookmarkStart w:id="27" w:name="contents"/>
+    <w:bookmarkStart w:id="24" w:name="when-do-enterprise-architects-add-value"/>
     <w:p>
       <w:pPr>
         <w:pStyle w:val="Heading1"/>
       </w:pPr>
       <w:r>
-        <w:t xml:space="preserve">Contents</w:t>
-      </w:r>
-    </w:p>
-    <w:bookmarkStart w:id="24" w:name="workshop-set-up"/>
-    <w:p>
-      <w:pPr>
-        <w:pStyle w:val="Heading3"/>
-      </w:pPr>
-      <w:r>
-        <w:t xml:space="preserve">Workshop Set Up</w:t>
-      </w:r>
-    </w:p>
-    <w:p>
-      <w:pPr>
-        <w:pStyle w:val="Compact"/>
-        <w:numPr>
-          <w:ilvl w:val="0"/>
-          <w:numId w:val="1007"/>
-        </w:numPr>
-      </w:pPr>
-      <w:r>
-        <w:t xml:space="preserve">Pre-condition</w:t>
-      </w:r>
-    </w:p>
-    <w:p>
-      <w:pPr>
-        <w:pStyle w:val="Compact"/>
-        <w:numPr>
-          <w:ilvl w:val="0"/>
-          <w:numId w:val="1007"/>
-        </w:numPr>
-      </w:pPr>
-      <w:r>
-        <w:t xml:space="preserve">Attendees</w:t>
-      </w:r>
-    </w:p>
-    <w:p>
-      <w:pPr>
-        <w:pStyle w:val="Compact"/>
-        <w:numPr>
-          <w:ilvl w:val="0"/>
-          <w:numId w:val="1007"/>
-        </w:numPr>
-      </w:pPr>
-      <w:r>
-        <w:t xml:space="preserve">Invitation</w:t>
-      </w:r>
-    </w:p>
-    <w:p>
-      <w:pPr>
-        <w:pStyle w:val="Compact"/>
-        <w:numPr>
-          <w:ilvl w:val="0"/>
-          <w:numId w:val="1007"/>
-        </w:numPr>
-      </w:pPr>
-      <w:r>
-        <w:t xml:space="preserve">Workshop roles</w:t>
-      </w:r>
-    </w:p>
-    <w:p>
-      <w:pPr>
-        <w:pStyle w:val="Compact"/>
-        <w:numPr>
-          <w:ilvl w:val="0"/>
-          <w:numId w:val="1007"/>
-        </w:numPr>
-      </w:pPr>
-      <w:r>
-        <w:t xml:space="preserve">Ground rules</w:t>
-      </w:r>
-    </w:p>
-    <w:bookmarkEnd w:id="24"/>
-    <w:bookmarkStart w:id="25" w:name="workshop-agenda"/>
-    <w:p>
-      <w:pPr>
-        <w:pStyle w:val="Heading3"/>
-      </w:pPr>
-      <w:r>
-        <w:t xml:space="preserve">Workshop Agenda</w:t>
-      </w:r>
-    </w:p>
-    <w:p>
-      <w:pPr>
-        <w:pStyle w:val="Compact"/>
-        <w:numPr>
-          <w:ilvl w:val="0"/>
-          <w:numId w:val="1008"/>
-        </w:numPr>
-      </w:pPr>
-      <w:r>
-        <w:t xml:space="preserve">The challenge</w:t>
-      </w:r>
-    </w:p>
-    <w:p>
-      <w:pPr>
-        <w:pStyle w:val="Compact"/>
-        <w:numPr>
-          <w:ilvl w:val="0"/>
-          <w:numId w:val="1008"/>
-        </w:numPr>
-      </w:pPr>
-      <w:r>
-        <w:t xml:space="preserve">Problem identification</w:t>
-      </w:r>
-    </w:p>
-    <w:p>
-      <w:pPr>
-        <w:pStyle w:val="Compact"/>
-        <w:numPr>
-          <w:ilvl w:val="0"/>
-          <w:numId w:val="1008"/>
-        </w:numPr>
-      </w:pPr>
-      <w:r>
-        <w:t xml:space="preserve">Break​</w:t>
-      </w:r>
-    </w:p>
-    <w:p>
-      <w:pPr>
-        <w:pStyle w:val="Compact"/>
-        <w:numPr>
-          <w:ilvl w:val="0"/>
-          <w:numId w:val="1008"/>
-        </w:numPr>
-      </w:pPr>
-      <w:r>
-        <w:t xml:space="preserve">Defining success</w:t>
-      </w:r>
-    </w:p>
-    <w:p>
-      <w:pPr>
-        <w:pStyle w:val="Compact"/>
-        <w:numPr>
-          <w:ilvl w:val="0"/>
-          <w:numId w:val="1008"/>
-        </w:numPr>
-      </w:pPr>
-      <w:r>
-        <w:t xml:space="preserve">Break​</w:t>
-      </w:r>
-    </w:p>
-    <w:p>
-      <w:pPr>
-        <w:pStyle w:val="Compact"/>
-        <w:numPr>
-          <w:ilvl w:val="0"/>
-          <w:numId w:val="1008"/>
-        </w:numPr>
-      </w:pPr>
-      <w:r>
-        <w:t xml:space="preserve">Route to value</w:t>
-      </w:r>
-    </w:p>
-    <w:p>
-      <w:pPr>
-        <w:pStyle w:val="Compact"/>
-        <w:numPr>
-          <w:ilvl w:val="0"/>
-          <w:numId w:val="1008"/>
-        </w:numPr>
-      </w:pPr>
-      <w:r>
-        <w:t xml:space="preserve">Break​</w:t>
-      </w:r>
-    </w:p>
-    <w:p>
-      <w:pPr>
-        <w:pStyle w:val="Compact"/>
-        <w:numPr>
-          <w:ilvl w:val="0"/>
-          <w:numId w:val="1008"/>
-        </w:numPr>
-      </w:pPr>
-      <w:r>
-        <w:t xml:space="preserve">Key stakeholders</w:t>
-      </w:r>
-    </w:p>
-    <w:p>
-      <w:pPr>
-        <w:pStyle w:val="Compact"/>
-        <w:numPr>
-          <w:ilvl w:val="0"/>
-          <w:numId w:val="1008"/>
-        </w:numPr>
-      </w:pPr>
-      <w:r>
-        <w:t xml:space="preserve">Decisions</w:t>
-      </w:r>
-    </w:p>
-    <w:bookmarkEnd w:id="25"/>
-    <w:bookmarkStart w:id="26" w:name="total-duration---4-to-6-hours"/>
-    <w:p>
-      <w:pPr>
-        <w:pStyle w:val="Heading3"/>
-      </w:pPr>
-      <w:r>
-        <w:t xml:space="preserve">Total duration - 4 to 6 hours</w:t>
+        <w:t xml:space="preserve">When do Enterprise Architects add value?</w:t>
+      </w:r>
+    </w:p>
+    <w:p>
+      <w:pPr>
+        <w:pStyle w:val="FirstParagraph"/>
+      </w:pPr>
+      <w:r>
+        <w:t xml:space="preserve">Enterprise architects (EAs) add value by</w:t>
+      </w:r>
+    </w:p>
+    <w:p>
+      <w:pPr>
+        <w:pStyle w:val="Compact"/>
+        <w:numPr>
+          <w:ilvl w:val="0"/>
+          <w:numId w:val="1002"/>
+        </w:numPr>
+      </w:pPr>
+      <w:r>
+        <w:t xml:space="preserve">making sense of complexity</w:t>
+      </w:r>
+    </w:p>
+    <w:p>
+      <w:pPr>
+        <w:pStyle w:val="Compact"/>
+        <w:numPr>
+          <w:ilvl w:val="0"/>
+          <w:numId w:val="1002"/>
+        </w:numPr>
+      </w:pPr>
+      <w:r>
+        <w:t xml:space="preserve">navigating through complexity</w:t>
+      </w:r>
+    </w:p>
+    <w:p>
+      <w:pPr>
+        <w:pStyle w:val="Compact"/>
+        <w:numPr>
+          <w:ilvl w:val="0"/>
+          <w:numId w:val="1002"/>
+        </w:numPr>
+      </w:pPr>
+      <w:r>
+        <w:t xml:space="preserve">helping to manage uncertainty</w:t>
       </w:r>
     </w:p>
     <w:p>
@@ -603,15 +195,110 @@
         </w:pict>
       </w:r>
     </w:p>
-    <w:bookmarkEnd w:id="26"/>
-    <w:bookmarkEnd w:id="27"/>
-    <w:bookmarkStart w:id="28" w:name="precondition"/>
+    <w:bookmarkEnd w:id="24"/>
+    <w:bookmarkStart w:id="25" w:name="messy-problems"/>
     <w:p>
       <w:pPr>
         <w:pStyle w:val="Heading1"/>
       </w:pPr>
       <w:r>
-        <w:t xml:space="preserve">Precondition</w:t>
+        <w:t xml:space="preserve">Messy Problems</w:t>
+      </w:r>
+    </w:p>
+    <w:p>
+      <w:pPr>
+        <w:pStyle w:val="Compact"/>
+        <w:numPr>
+          <w:ilvl w:val="0"/>
+          <w:numId w:val="1003"/>
+        </w:numPr>
+      </w:pPr>
+      <w:r>
+        <w:t xml:space="preserve">have high process, data or technology complexity</w:t>
+      </w:r>
+    </w:p>
+    <w:p>
+      <w:pPr>
+        <w:pStyle w:val="Compact"/>
+        <w:numPr>
+          <w:ilvl w:val="0"/>
+          <w:numId w:val="1003"/>
+        </w:numPr>
+      </w:pPr>
+      <w:r>
+        <w:t xml:space="preserve">problem space is reasonably stable or changes in a predictable way</w:t>
+      </w:r>
+    </w:p>
+    <w:p>
+      <w:pPr>
+        <w:pStyle w:val="Compact"/>
+        <w:numPr>
+          <w:ilvl w:val="0"/>
+          <w:numId w:val="1003"/>
+        </w:numPr>
+      </w:pPr>
+      <w:r>
+        <w:t xml:space="preserve">target state can be defined with a reasonable level of confidence</w:t>
+      </w:r>
+    </w:p>
+    <w:p>
+      <w:pPr>
+        <w:pStyle w:val="Compact"/>
+        <w:numPr>
+          <w:ilvl w:val="0"/>
+          <w:numId w:val="1003"/>
+        </w:numPr>
+      </w:pPr>
+      <w:r>
+        <w:t xml:space="preserve">Enterprise Architects can help</w:t>
+      </w:r>
+    </w:p>
+    <w:p>
+      <w:pPr>
+        <w:pStyle w:val="Compact"/>
+        <w:numPr>
+          <w:ilvl w:val="1"/>
+          <w:numId w:val="1004"/>
+        </w:numPr>
+      </w:pPr>
+      <w:r>
+        <w:t xml:space="preserve">make sense of the complexity</w:t>
+      </w:r>
+    </w:p>
+    <w:p>
+      <w:pPr>
+        <w:pStyle w:val="Compact"/>
+        <w:numPr>
+          <w:ilvl w:val="1"/>
+          <w:numId w:val="1004"/>
+        </w:numPr>
+      </w:pPr>
+      <w:r>
+        <w:t xml:space="preserve">define a target state</w:t>
+      </w:r>
+    </w:p>
+    <w:p>
+      <w:pPr>
+        <w:pStyle w:val="Compact"/>
+        <w:numPr>
+          <w:ilvl w:val="1"/>
+          <w:numId w:val="1004"/>
+        </w:numPr>
+      </w:pPr>
+      <w:r>
+        <w:t xml:space="preserve">define a roadmap to deliver the target</w:t>
+      </w:r>
+    </w:p>
+    <w:p>
+      <w:pPr>
+        <w:pStyle w:val="Compact"/>
+        <w:numPr>
+          <w:ilvl w:val="1"/>
+          <w:numId w:val="1004"/>
+        </w:numPr>
+      </w:pPr>
+      <w:r>
+        <w:t xml:space="preserve">define an incremental approach to benefits delivery</w:t>
       </w:r>
     </w:p>
     <w:p>
@@ -619,126 +306,7 @@
         <w:pStyle w:val="FirstParagraph"/>
       </w:pPr>
       <w:r>
-        <w:t xml:space="preserve">A concern of potentially enterprise wide significance has been identified by an EA​</w:t>
-      </w:r>
-    </w:p>
-    <w:p>
-      <w:pPr>
-        <w:pStyle w:val="BodyText"/>
-      </w:pPr>
-      <w:r>
-        <w:t xml:space="preserve">e.g.​</w:t>
-      </w:r>
-    </w:p>
-    <w:p>
-      <w:pPr>
-        <w:pStyle w:val="Compact"/>
-        <w:numPr>
-          <w:ilvl w:val="0"/>
-          <w:numId w:val="1009"/>
-        </w:numPr>
-      </w:pPr>
-      <w:r>
-        <w:t xml:space="preserve">A senior stakeholder says</w:t>
-      </w:r>
-      <w:r>
-        <w:t xml:space="preserve"> </w:t>
-      </w:r>
-      <w:r>
-        <w:t xml:space="preserve">“</w:t>
-      </w:r>
-      <w:r>
-        <w:t xml:space="preserve">take a look at this…</w:t>
-      </w:r>
-      <w:r>
-        <w:t xml:space="preserve">”</w:t>
-      </w:r>
-      <w:r>
-        <w:t xml:space="preserve">​</w:t>
-      </w:r>
-    </w:p>
-    <w:p>
-      <w:pPr>
-        <w:pStyle w:val="Compact"/>
-        <w:numPr>
-          <w:ilvl w:val="0"/>
-          <w:numId w:val="1009"/>
-        </w:numPr>
-      </w:pPr>
-      <w:r>
-        <w:t xml:space="preserve">An EA gets an idea at a conference​</w:t>
-      </w:r>
-    </w:p>
-    <w:p>
-      <w:pPr>
-        <w:pStyle w:val="Compact"/>
-        <w:numPr>
-          <w:ilvl w:val="0"/>
-          <w:numId w:val="1009"/>
-        </w:numPr>
-      </w:pPr>
-      <w:r>
-        <w:t xml:space="preserve">An EA hears a worrying statement in a meeting about…​</w:t>
-      </w:r>
-    </w:p>
-    <w:p>
-      <w:pPr>
-        <w:pStyle w:val="Compact"/>
-        <w:numPr>
-          <w:ilvl w:val="1"/>
-          <w:numId w:val="1010"/>
-        </w:numPr>
-      </w:pPr>
-      <w:r>
-        <w:t xml:space="preserve">Project​</w:t>
-      </w:r>
-    </w:p>
-    <w:p>
-      <w:pPr>
-        <w:pStyle w:val="Compact"/>
-        <w:numPr>
-          <w:ilvl w:val="1"/>
-          <w:numId w:val="1010"/>
-        </w:numPr>
-      </w:pPr>
-      <w:r>
-        <w:t xml:space="preserve">Technical debt​</w:t>
-      </w:r>
-    </w:p>
-    <w:p>
-      <w:pPr>
-        <w:pStyle w:val="Compact"/>
-        <w:numPr>
-          <w:ilvl w:val="1"/>
-          <w:numId w:val="1010"/>
-        </w:numPr>
-      </w:pPr>
-      <w:r>
-        <w:t xml:space="preserve">Lack of collaboration​</w:t>
-      </w:r>
-    </w:p>
-    <w:p>
-      <w:pPr>
-        <w:pStyle w:val="Compact"/>
-        <w:numPr>
-          <w:ilvl w:val="1"/>
-          <w:numId w:val="1010"/>
-        </w:numPr>
-      </w:pPr>
-      <w:r>
-        <w:t xml:space="preserve">Siloes​</w:t>
-      </w:r>
-    </w:p>
-    <w:p>
-      <w:pPr>
-        <w:pStyle w:val="Compact"/>
-        <w:numPr>
-          <w:ilvl w:val="0"/>
-          <w:numId w:val="1009"/>
-        </w:numPr>
-      </w:pPr>
-      <w:r>
-        <w:t xml:space="preserve">An experienced EA just gets a sense that something is wrong!​</w:t>
+        <w:t xml:space="preserve">EA engagement is likely to be front loaded focused on defining current state, target state and the roadmap followed by a supporting role to help maintain the overall integrity of the approach in the delivery progresses</w:t>
       </w:r>
     </w:p>
     <w:p>
@@ -748,14 +316,122 @@
         </w:pict>
       </w:r>
     </w:p>
-    <w:bookmarkEnd w:id="28"/>
-    <w:bookmarkStart w:id="29" w:name="attendees"/>
+    <w:bookmarkEnd w:id="25"/>
+    <w:bookmarkStart w:id="26" w:name="wicked-problems"/>
     <w:p>
       <w:pPr>
         <w:pStyle w:val="Heading1"/>
       </w:pPr>
       <w:r>
-        <w:t xml:space="preserve">Attendees</w:t>
+        <w:t xml:space="preserve">Wicked Problems</w:t>
+      </w:r>
+    </w:p>
+    <w:p>
+      <w:pPr>
+        <w:pStyle w:val="Compact"/>
+        <w:numPr>
+          <w:ilvl w:val="0"/>
+          <w:numId w:val="1005"/>
+        </w:numPr>
+      </w:pPr>
+      <w:r>
+        <w:t xml:space="preserve">poorly understood</w:t>
+      </w:r>
+    </w:p>
+    <w:p>
+      <w:pPr>
+        <w:pStyle w:val="Compact"/>
+        <w:numPr>
+          <w:ilvl w:val="0"/>
+          <w:numId w:val="1005"/>
+        </w:numPr>
+      </w:pPr>
+      <w:r>
+        <w:t xml:space="preserve">constantly changing problem with complex interdependencies</w:t>
+      </w:r>
+    </w:p>
+    <w:p>
+      <w:pPr>
+        <w:pStyle w:val="Compact"/>
+        <w:numPr>
+          <w:ilvl w:val="0"/>
+          <w:numId w:val="1005"/>
+        </w:numPr>
+      </w:pPr>
+      <w:r>
+        <w:t xml:space="preserve">often have significant social / people complexity​</w:t>
+      </w:r>
+    </w:p>
+    <w:p>
+      <w:pPr>
+        <w:pStyle w:val="Compact"/>
+        <w:numPr>
+          <w:ilvl w:val="0"/>
+          <w:numId w:val="1005"/>
+        </w:numPr>
+      </w:pPr>
+      <w:r>
+        <w:t xml:space="preserve">large parts of the currrent and / or target state cannot be defined with confidence</w:t>
+      </w:r>
+    </w:p>
+    <w:p>
+      <w:pPr>
+        <w:pStyle w:val="Compact"/>
+        <w:numPr>
+          <w:ilvl w:val="0"/>
+          <w:numId w:val="1005"/>
+        </w:numPr>
+      </w:pPr>
+      <w:r>
+        <w:t xml:space="preserve">Enterprise Architects can help</w:t>
+      </w:r>
+    </w:p>
+    <w:p>
+      <w:pPr>
+        <w:pStyle w:val="Compact"/>
+        <w:numPr>
+          <w:ilvl w:val="1"/>
+          <w:numId w:val="1006"/>
+        </w:numPr>
+      </w:pPr>
+      <w:r>
+        <w:t xml:space="preserve">make sense of the complexity</w:t>
+      </w:r>
+    </w:p>
+    <w:p>
+      <w:pPr>
+        <w:pStyle w:val="Compact"/>
+        <w:numPr>
+          <w:ilvl w:val="1"/>
+          <w:numId w:val="1006"/>
+        </w:numPr>
+      </w:pPr>
+      <w:r>
+        <w:t xml:space="preserve">identify areas of uncertainty</w:t>
+      </w:r>
+    </w:p>
+    <w:p>
+      <w:pPr>
+        <w:pStyle w:val="Compact"/>
+        <w:numPr>
+          <w:ilvl w:val="1"/>
+          <w:numId w:val="1006"/>
+        </w:numPr>
+      </w:pPr>
+      <w:r>
+        <w:t xml:space="preserve">define experiments and nudges to enable learning</w:t>
+      </w:r>
+    </w:p>
+    <w:p>
+      <w:pPr>
+        <w:pStyle w:val="Compact"/>
+        <w:numPr>
+          <w:ilvl w:val="1"/>
+          <w:numId w:val="1006"/>
+        </w:numPr>
+      </w:pPr>
+      <w:r>
+        <w:t xml:space="preserve">define an incremental approach to benefits delivery</w:t>
       </w:r>
     </w:p>
     <w:p>
@@ -763,69 +439,7 @@
         <w:pStyle w:val="FirstParagraph"/>
       </w:pPr>
       <w:r>
-        <w:t xml:space="preserve">There are three formats for this -</w:t>
-      </w:r>
-      <w:r>
-        <w:t xml:space="preserve"> </w:t>
-      </w:r>
-      <w:r>
-        <w:t xml:space="preserve">- Informal with EAs only​</w:t>
-      </w:r>
-      <w:r>
-        <w:t xml:space="preserve"> </w:t>
-      </w:r>
-      <w:r>
-        <w:t xml:space="preserve">- More formal with key stakeholders and EAs​</w:t>
-      </w:r>
-      <w:r>
-        <w:t xml:space="preserve"> </w:t>
-      </w:r>
-      <w:r>
-        <w:t xml:space="preserve">- Multiple stakeholder meetings followed by a joint playback​</w:t>
-      </w:r>
-    </w:p>
-    <w:p>
-      <w:pPr>
-        <w:pStyle w:val="BodyText"/>
-      </w:pPr>
-      <w:r>
-        <w:t xml:space="preserve">You can combine formats if it helps​</w:t>
-      </w:r>
-      <w:r>
-        <w:t xml:space="preserve"> </w:t>
-      </w:r>
-      <w:r>
-        <w:t xml:space="preserve">- You want a rehearsal with EAs only​</w:t>
-      </w:r>
-      <w:r>
-        <w:t xml:space="preserve"> </w:t>
-      </w:r>
-      <w:r>
-        <w:t xml:space="preserve">- You want to make sense of what the stakeholders said (e.g. create the stakeholder playback)​</w:t>
-      </w:r>
-    </w:p>
-    <w:p>
-      <w:pPr>
-        <w:pStyle w:val="BodyText"/>
-      </w:pPr>
-      <w:r>
-        <w:t xml:space="preserve">5 to 8 people is an ideal size for the meeting​</w:t>
-      </w:r>
-    </w:p>
-    <w:p>
-      <w:pPr>
-        <w:pStyle w:val="BodyText"/>
-      </w:pPr>
-      <w:r>
-        <w:t xml:space="preserve">Give attendees plenty of notice of the meeting</w:t>
-      </w:r>
-    </w:p>
-    <w:p>
-      <w:pPr>
-        <w:pStyle w:val="BodyText"/>
-      </w:pPr>
-      <w:r>
-        <w:t xml:space="preserve">Meetings can be fully remote​</w:t>
+        <w:t xml:space="preserve">EA engagement is likely to be continual during the programme</w:t>
       </w:r>
     </w:p>
     <w:p>
@@ -835,8 +449,363 @@
         </w:pict>
       </w:r>
     </w:p>
+    <w:bookmarkEnd w:id="26"/>
+    <w:bookmarkStart w:id="27" w:name="workshop-set-up"/>
+    <w:p>
+      <w:pPr>
+        <w:pStyle w:val="Heading1"/>
+      </w:pPr>
+      <w:r>
+        <w:t xml:space="preserve">Workshop Set Up</w:t>
+      </w:r>
+    </w:p>
+    <w:p>
+      <w:pPr>
+        <w:pStyle w:val="Compact"/>
+        <w:numPr>
+          <w:ilvl w:val="0"/>
+          <w:numId w:val="1007"/>
+        </w:numPr>
+      </w:pPr>
+      <w:r>
+        <w:t xml:space="preserve">Pre-condition</w:t>
+      </w:r>
+    </w:p>
+    <w:p>
+      <w:pPr>
+        <w:pStyle w:val="Compact"/>
+        <w:numPr>
+          <w:ilvl w:val="0"/>
+          <w:numId w:val="1007"/>
+        </w:numPr>
+      </w:pPr>
+      <w:r>
+        <w:t xml:space="preserve">Attendees</w:t>
+      </w:r>
+    </w:p>
+    <w:p>
+      <w:pPr>
+        <w:pStyle w:val="Compact"/>
+        <w:numPr>
+          <w:ilvl w:val="0"/>
+          <w:numId w:val="1007"/>
+        </w:numPr>
+      </w:pPr>
+      <w:r>
+        <w:t xml:space="preserve">Invitation</w:t>
+      </w:r>
+    </w:p>
+    <w:p>
+      <w:pPr>
+        <w:pStyle w:val="Compact"/>
+        <w:numPr>
+          <w:ilvl w:val="0"/>
+          <w:numId w:val="1007"/>
+        </w:numPr>
+      </w:pPr>
+      <w:r>
+        <w:t xml:space="preserve">Workshop roles</w:t>
+      </w:r>
+    </w:p>
+    <w:p>
+      <w:pPr>
+        <w:pStyle w:val="Compact"/>
+        <w:numPr>
+          <w:ilvl w:val="0"/>
+          <w:numId w:val="1007"/>
+        </w:numPr>
+      </w:pPr>
+      <w:r>
+        <w:t xml:space="preserve">Ground rules</w:t>
+      </w:r>
+    </w:p>
+    <w:p>
+      <w:r>
+        <w:pict>
+          <v:rect style="width:0;height:1.5pt" o:hralign="center" o:hrstd="t" o:hr="t"/>
+        </w:pict>
+      </w:r>
+    </w:p>
+    <w:bookmarkEnd w:id="27"/>
+    <w:bookmarkStart w:id="28" w:name="precondition"/>
+    <w:p>
+      <w:pPr>
+        <w:pStyle w:val="Heading1"/>
+      </w:pPr>
+      <w:r>
+        <w:t xml:space="preserve">Precondition</w:t>
+      </w:r>
+    </w:p>
+    <w:p>
+      <w:pPr>
+        <w:pStyle w:val="FirstParagraph"/>
+      </w:pPr>
+      <w:r>
+        <w:t xml:space="preserve">A concern of potentially enterprise wide significance has been identified by an EA​</w:t>
+      </w:r>
+    </w:p>
+    <w:p>
+      <w:pPr>
+        <w:pStyle w:val="BodyText"/>
+      </w:pPr>
+      <w:r>
+        <w:t xml:space="preserve">e.g.​</w:t>
+      </w:r>
+    </w:p>
+    <w:p>
+      <w:pPr>
+        <w:pStyle w:val="Compact"/>
+        <w:numPr>
+          <w:ilvl w:val="0"/>
+          <w:numId w:val="1008"/>
+        </w:numPr>
+      </w:pPr>
+      <w:r>
+        <w:t xml:space="preserve">A senior stakeholder says</w:t>
+      </w:r>
+      <w:r>
+        <w:t xml:space="preserve"> </w:t>
+      </w:r>
+      <w:r>
+        <w:t xml:space="preserve">“</w:t>
+      </w:r>
+      <w:r>
+        <w:t xml:space="preserve">take a look at this…</w:t>
+      </w:r>
+      <w:r>
+        <w:t xml:space="preserve">”</w:t>
+      </w:r>
+      <w:r>
+        <w:t xml:space="preserve">​</w:t>
+      </w:r>
+    </w:p>
+    <w:p>
+      <w:pPr>
+        <w:pStyle w:val="Compact"/>
+        <w:numPr>
+          <w:ilvl w:val="0"/>
+          <w:numId w:val="1008"/>
+        </w:numPr>
+      </w:pPr>
+      <w:r>
+        <w:t xml:space="preserve">An EA gets an idea at a conference​</w:t>
+      </w:r>
+    </w:p>
+    <w:p>
+      <w:pPr>
+        <w:pStyle w:val="Compact"/>
+        <w:numPr>
+          <w:ilvl w:val="0"/>
+          <w:numId w:val="1008"/>
+        </w:numPr>
+      </w:pPr>
+      <w:r>
+        <w:t xml:space="preserve">An EA hears a worrying statement in a meeting about…​</w:t>
+      </w:r>
+    </w:p>
+    <w:p>
+      <w:pPr>
+        <w:pStyle w:val="Compact"/>
+        <w:numPr>
+          <w:ilvl w:val="1"/>
+          <w:numId w:val="1009"/>
+        </w:numPr>
+      </w:pPr>
+      <w:r>
+        <w:t xml:space="preserve">Project​</w:t>
+      </w:r>
+    </w:p>
+    <w:p>
+      <w:pPr>
+        <w:pStyle w:val="Compact"/>
+        <w:numPr>
+          <w:ilvl w:val="1"/>
+          <w:numId w:val="1009"/>
+        </w:numPr>
+      </w:pPr>
+      <w:r>
+        <w:t xml:space="preserve">Technical debt​</w:t>
+      </w:r>
+    </w:p>
+    <w:p>
+      <w:pPr>
+        <w:pStyle w:val="Compact"/>
+        <w:numPr>
+          <w:ilvl w:val="1"/>
+          <w:numId w:val="1009"/>
+        </w:numPr>
+      </w:pPr>
+      <w:r>
+        <w:t xml:space="preserve">Lack of collaboration​</w:t>
+      </w:r>
+    </w:p>
+    <w:p>
+      <w:pPr>
+        <w:pStyle w:val="Compact"/>
+        <w:numPr>
+          <w:ilvl w:val="1"/>
+          <w:numId w:val="1009"/>
+        </w:numPr>
+      </w:pPr>
+      <w:r>
+        <w:t xml:space="preserve">Siloes​</w:t>
+      </w:r>
+    </w:p>
+    <w:p>
+      <w:pPr>
+        <w:pStyle w:val="Compact"/>
+        <w:numPr>
+          <w:ilvl w:val="0"/>
+          <w:numId w:val="1008"/>
+        </w:numPr>
+      </w:pPr>
+      <w:r>
+        <w:t xml:space="preserve">An experienced EA just gets a sense that something is wrong!​</w:t>
+      </w:r>
+    </w:p>
+    <w:p>
+      <w:r>
+        <w:pict>
+          <v:rect style="width:0;height:1.5pt" o:hralign="center" o:hrstd="t" o:hr="t"/>
+        </w:pict>
+      </w:r>
+    </w:p>
+    <w:bookmarkEnd w:id="28"/>
+    <w:bookmarkStart w:id="29" w:name="workshop-formats"/>
+    <w:p>
+      <w:pPr>
+        <w:pStyle w:val="Heading1"/>
+      </w:pPr>
+      <w:r>
+        <w:t xml:space="preserve">Workshop formats</w:t>
+      </w:r>
+    </w:p>
+    <w:p>
+      <w:pPr>
+        <w:pStyle w:val="FirstParagraph"/>
+      </w:pPr>
+      <w:r>
+        <w:t xml:space="preserve">There are three formats that we use</w:t>
+      </w:r>
+    </w:p>
+    <w:p>
+      <w:pPr>
+        <w:pStyle w:val="Compact"/>
+        <w:numPr>
+          <w:ilvl w:val="0"/>
+          <w:numId w:val="1010"/>
+        </w:numPr>
+      </w:pPr>
+      <w:r>
+        <w:t xml:space="preserve">Informal with EAs only​</w:t>
+      </w:r>
+    </w:p>
+    <w:p>
+      <w:pPr>
+        <w:pStyle w:val="Compact"/>
+        <w:numPr>
+          <w:ilvl w:val="0"/>
+          <w:numId w:val="1010"/>
+        </w:numPr>
+      </w:pPr>
+      <w:r>
+        <w:t xml:space="preserve">More formal with key stakeholders and EAs​</w:t>
+      </w:r>
+    </w:p>
+    <w:p>
+      <w:pPr>
+        <w:pStyle w:val="Compact"/>
+        <w:numPr>
+          <w:ilvl w:val="0"/>
+          <w:numId w:val="1010"/>
+        </w:numPr>
+      </w:pPr>
+      <w:r>
+        <w:t xml:space="preserve">Multiple stakeholder meetings followed by a joint playback​</w:t>
+      </w:r>
+    </w:p>
+    <w:p>
+      <w:r>
+        <w:pict>
+          <v:rect style="width:0;height:1.5pt" o:hralign="center" o:hrstd="t" o:hr="t"/>
+        </w:pict>
+      </w:r>
+    </w:p>
     <w:bookmarkEnd w:id="29"/>
-    <w:bookmarkStart w:id="30" w:name="the-invitation"/>
+    <w:bookmarkStart w:id="30" w:name="attendees"/>
+    <w:p>
+      <w:pPr>
+        <w:pStyle w:val="Heading1"/>
+      </w:pPr>
+      <w:r>
+        <w:t xml:space="preserve">Attendees</w:t>
+      </w:r>
+    </w:p>
+    <w:p>
+      <w:pPr>
+        <w:pStyle w:val="FirstParagraph"/>
+      </w:pPr>
+      <w:r>
+        <w:t xml:space="preserve">You can combine formats if it helps​</w:t>
+      </w:r>
+    </w:p>
+    <w:p>
+      <w:pPr>
+        <w:pStyle w:val="Compact"/>
+        <w:numPr>
+          <w:ilvl w:val="0"/>
+          <w:numId w:val="1011"/>
+        </w:numPr>
+      </w:pPr>
+      <w:r>
+        <w:t xml:space="preserve">You want a rehearsal with EAs only​</w:t>
+      </w:r>
+    </w:p>
+    <w:p>
+      <w:pPr>
+        <w:pStyle w:val="Compact"/>
+        <w:numPr>
+          <w:ilvl w:val="0"/>
+          <w:numId w:val="1011"/>
+        </w:numPr>
+      </w:pPr>
+      <w:r>
+        <w:t xml:space="preserve">You want to make sense of what the stakeholders said (e.g. create the stakeholder playback)​</w:t>
+      </w:r>
+    </w:p>
+    <w:p>
+      <w:pPr>
+        <w:pStyle w:val="FirstParagraph"/>
+      </w:pPr>
+      <w:r>
+        <w:t xml:space="preserve">5 to 8 people is an ideal size for the meeting​</w:t>
+      </w:r>
+    </w:p>
+    <w:p>
+      <w:pPr>
+        <w:pStyle w:val="BodyText"/>
+      </w:pPr>
+      <w:r>
+        <w:t xml:space="preserve">Give attendees plenty of notice of the meeting</w:t>
+      </w:r>
+    </w:p>
+    <w:p>
+      <w:pPr>
+        <w:pStyle w:val="BodyText"/>
+      </w:pPr>
+      <w:r>
+        <w:t xml:space="preserve">Meetings can be fully remote​</w:t>
+      </w:r>
+    </w:p>
+    <w:p>
+      <w:r>
+        <w:pict>
+          <v:rect style="width:0;height:1.5pt" o:hralign="center" o:hrstd="t" o:hr="t"/>
+        </w:pict>
+      </w:r>
+    </w:p>
+    <w:bookmarkEnd w:id="30"/>
+    <w:bookmarkStart w:id="31" w:name="the-invitation"/>
     <w:p>
       <w:pPr>
         <w:pStyle w:val="Heading1"/>
@@ -934,8 +903,8 @@
         </w:pict>
       </w:r>
     </w:p>
-    <w:bookmarkEnd w:id="30"/>
-    <w:bookmarkStart w:id="31" w:name="roles"/>
+    <w:bookmarkEnd w:id="31"/>
+    <w:bookmarkStart w:id="32" w:name="roles"/>
     <w:p>
       <w:pPr>
         <w:pStyle w:val="Heading1"/>
@@ -957,7 +926,7 @@
         <w:pStyle w:val="Compact"/>
         <w:numPr>
           <w:ilvl w:val="0"/>
-          <w:numId w:val="1011"/>
+          <w:numId w:val="1012"/>
         </w:numPr>
       </w:pPr>
       <w:r>
@@ -969,7 +938,7 @@
         <w:pStyle w:val="Compact"/>
         <w:numPr>
           <w:ilvl w:val="0"/>
-          <w:numId w:val="1011"/>
+          <w:numId w:val="1012"/>
         </w:numPr>
       </w:pPr>
       <w:r>
@@ -981,7 +950,7 @@
         <w:pStyle w:val="Compact"/>
         <w:numPr>
           <w:ilvl w:val="0"/>
-          <w:numId w:val="1011"/>
+          <w:numId w:val="1012"/>
         </w:numPr>
       </w:pPr>
       <w:r>
@@ -993,125 +962,11 @@
         <w:pStyle w:val="Compact"/>
         <w:numPr>
           <w:ilvl w:val="0"/>
-          <w:numId w:val="1011"/>
+          <w:numId w:val="1012"/>
         </w:numPr>
       </w:pPr>
       <w:r>
         <w:t xml:space="preserve">Timekeeper - keeps time when asked to do so by the facilitator</w:t>
-      </w:r>
-    </w:p>
-    <w:bookmarkEnd w:id="31"/>
-    <w:bookmarkStart w:id="32" w:name="ground-rules"/>
-    <w:p>
-      <w:pPr>
-        <w:pStyle w:val="Heading1"/>
-      </w:pPr>
-      <w:r>
-        <w:t xml:space="preserve">Ground rules</w:t>
-      </w:r>
-    </w:p>
-    <w:p>
-      <w:pPr>
-        <w:numPr>
-          <w:ilvl w:val="0"/>
-          <w:numId w:val="1012"/>
-        </w:numPr>
-      </w:pPr>
-      <w:r>
-        <w:t xml:space="preserve">The Facilitator is in charge</w:t>
-      </w:r>
-    </w:p>
-    <w:p>
-      <w:pPr>
-        <w:numPr>
-          <w:ilvl w:val="0"/>
-          <w:numId w:val="1012"/>
-        </w:numPr>
-      </w:pPr>
-      <w:r>
-        <w:t xml:space="preserve">Challenge owner makes decisions</w:t>
-      </w:r>
-    </w:p>
-    <w:p>
-      <w:pPr>
-        <w:numPr>
-          <w:ilvl w:val="0"/>
-          <w:numId w:val="1012"/>
-        </w:numPr>
-      </w:pPr>
-      <w:r>
-        <w:t xml:space="preserve">No distractions from phones or emails or chat</w:t>
-      </w:r>
-    </w:p>
-    <w:p>
-      <w:pPr>
-        <w:pStyle w:val="Compact"/>
-        <w:numPr>
-          <w:ilvl w:val="1"/>
-          <w:numId w:val="1013"/>
-        </w:numPr>
-      </w:pPr>
-      <w:r>
-        <w:t xml:space="preserve">switch off notifications</w:t>
-      </w:r>
-    </w:p>
-    <w:p>
-      <w:pPr>
-        <w:pStyle w:val="Compact"/>
-        <w:numPr>
-          <w:ilvl w:val="1"/>
-          <w:numId w:val="1013"/>
-        </w:numPr>
-      </w:pPr>
-      <w:r>
-        <w:t xml:space="preserve">we will have breaks</w:t>
-      </w:r>
-    </w:p>
-    <w:p>
-      <w:pPr>
-        <w:numPr>
-          <w:ilvl w:val="0"/>
-          <w:numId w:val="1012"/>
-        </w:numPr>
-      </w:pPr>
-      <w:r>
-        <w:t xml:space="preserve">Don’t worry about children, pets, partners, deliveries, builders, etc</w:t>
-      </w:r>
-    </w:p>
-    <w:p>
-      <w:pPr>
-        <w:pStyle w:val="Compact"/>
-        <w:numPr>
-          <w:ilvl w:val="1"/>
-          <w:numId w:val="1014"/>
-        </w:numPr>
-      </w:pPr>
-      <w:r>
-        <w:t xml:space="preserve">they will interrupt and distract, it is OK!</w:t>
-      </w:r>
-    </w:p>
-    <w:p>
-      <w:pPr>
-        <w:pStyle w:val="Compact"/>
-        <w:numPr>
-          <w:ilvl w:val="1"/>
-          <w:numId w:val="1014"/>
-        </w:numPr>
-      </w:pPr>
-      <w:r>
-        <w:t xml:space="preserve">this is normal!</w:t>
-      </w:r>
-    </w:p>
-    <w:p>
-      <w:pPr>
-        <w:pStyle w:val="Compact"/>
-        <w:numPr>
-          <w:ilvl w:val="1"/>
-          <w:numId w:val="1014"/>
-        </w:numPr>
-      </w:pPr>
-      <w:r>
-        <w:t xml:space="preserve">sometimes they help with the creativity…</w:t>
       </w:r>
     </w:p>
     <w:p>
@@ -1122,13 +977,121 @@
       </w:r>
     </w:p>
     <w:bookmarkEnd w:id="32"/>
-    <w:bookmarkStart w:id="33" w:name="the-workshop"/>
+    <w:bookmarkStart w:id="33" w:name="ground-rules"/>
     <w:p>
       <w:pPr>
         <w:pStyle w:val="Heading1"/>
       </w:pPr>
       <w:r>
-        <w:t xml:space="preserve">The Workshop</w:t>
+        <w:t xml:space="preserve">Ground rules</w:t>
+      </w:r>
+    </w:p>
+    <w:p>
+      <w:pPr>
+        <w:pStyle w:val="Compact"/>
+        <w:numPr>
+          <w:ilvl w:val="0"/>
+          <w:numId w:val="1013"/>
+        </w:numPr>
+      </w:pPr>
+      <w:r>
+        <w:t xml:space="preserve">The Facilitator is in charge</w:t>
+      </w:r>
+    </w:p>
+    <w:p>
+      <w:pPr>
+        <w:pStyle w:val="Compact"/>
+        <w:numPr>
+          <w:ilvl w:val="0"/>
+          <w:numId w:val="1013"/>
+        </w:numPr>
+      </w:pPr>
+      <w:r>
+        <w:t xml:space="preserve">Challenge owner makes decisions</w:t>
+      </w:r>
+    </w:p>
+    <w:p>
+      <w:pPr>
+        <w:pStyle w:val="Compact"/>
+        <w:numPr>
+          <w:ilvl w:val="0"/>
+          <w:numId w:val="1013"/>
+        </w:numPr>
+      </w:pPr>
+      <w:r>
+        <w:t xml:space="preserve">No distractions from phones or emails or chat</w:t>
+      </w:r>
+    </w:p>
+    <w:p>
+      <w:pPr>
+        <w:pStyle w:val="Compact"/>
+        <w:numPr>
+          <w:ilvl w:val="1"/>
+          <w:numId w:val="1014"/>
+        </w:numPr>
+      </w:pPr>
+      <w:r>
+        <w:t xml:space="preserve">switch off notifications</w:t>
+      </w:r>
+    </w:p>
+    <w:p>
+      <w:pPr>
+        <w:pStyle w:val="Compact"/>
+        <w:numPr>
+          <w:ilvl w:val="1"/>
+          <w:numId w:val="1014"/>
+        </w:numPr>
+      </w:pPr>
+      <w:r>
+        <w:t xml:space="preserve">we will have breaks</w:t>
+      </w:r>
+    </w:p>
+    <w:p>
+      <w:pPr>
+        <w:pStyle w:val="Compact"/>
+        <w:numPr>
+          <w:ilvl w:val="0"/>
+          <w:numId w:val="1013"/>
+        </w:numPr>
+      </w:pPr>
+      <w:r>
+        <w:t xml:space="preserve">Don’t worry about children, pets, partners, deliveries, builders, etc</w:t>
+      </w:r>
+    </w:p>
+    <w:p>
+      <w:pPr>
+        <w:pStyle w:val="Compact"/>
+        <w:numPr>
+          <w:ilvl w:val="1"/>
+          <w:numId w:val="1015"/>
+        </w:numPr>
+      </w:pPr>
+      <w:r>
+        <w:t xml:space="preserve">they will interrupt and distract, it is OK!</w:t>
+      </w:r>
+    </w:p>
+    <w:p>
+      <w:pPr>
+        <w:pStyle w:val="Compact"/>
+        <w:numPr>
+          <w:ilvl w:val="1"/>
+          <w:numId w:val="1015"/>
+        </w:numPr>
+      </w:pPr>
+      <w:r>
+        <w:t xml:space="preserve">this is normal!</w:t>
+      </w:r>
+    </w:p>
+    <w:p>
+      <w:pPr>
+        <w:pStyle w:val="Compact"/>
+        <w:numPr>
+          <w:ilvl w:val="1"/>
+          <w:numId w:val="1015"/>
+        </w:numPr>
+      </w:pPr>
+      <w:r>
+        <w:t xml:space="preserve">sometimes they help with the creativity…</w:t>
       </w:r>
     </w:p>
     <w:p>
@@ -1139,214 +1102,94 @@
       </w:r>
     </w:p>
     <w:bookmarkEnd w:id="33"/>
-    <w:bookmarkStart w:id="36" w:name="introduction"/>
+    <w:bookmarkStart w:id="35" w:name="workshop-agenda"/>
     <w:p>
       <w:pPr>
         <w:pStyle w:val="Heading1"/>
       </w:pPr>
       <w:r>
-        <w:t xml:space="preserve">Introduction</w:t>
-      </w:r>
-    </w:p>
-    <w:bookmarkStart w:id="34" w:name="Xffd34e6a7f97e9d5c04a8db70c6f54a6a450987"/>
+        <w:t xml:space="preserve">Workshop Agenda</w:t>
+      </w:r>
+    </w:p>
+    <w:p>
+      <w:pPr>
+        <w:pStyle w:val="Compact"/>
+        <w:numPr>
+          <w:ilvl w:val="0"/>
+          <w:numId w:val="1016"/>
+        </w:numPr>
+      </w:pPr>
+      <w:r>
+        <w:t xml:space="preserve">The challenge (15 - 20 minutes)</w:t>
+      </w:r>
+    </w:p>
+    <w:p>
+      <w:pPr>
+        <w:pStyle w:val="Compact"/>
+        <w:numPr>
+          <w:ilvl w:val="0"/>
+          <w:numId w:val="1016"/>
+        </w:numPr>
+      </w:pPr>
+      <w:r>
+        <w:t xml:space="preserve">Problem identification (60 - 90 minutes)</w:t>
+      </w:r>
+    </w:p>
+    <w:p>
+      <w:pPr>
+        <w:pStyle w:val="Compact"/>
+        <w:numPr>
+          <w:ilvl w:val="0"/>
+          <w:numId w:val="1016"/>
+        </w:numPr>
+      </w:pPr>
+      <w:r>
+        <w:t xml:space="preserve">Defining success (45 - 60 minutes)</w:t>
+      </w:r>
+    </w:p>
+    <w:p>
+      <w:pPr>
+        <w:pStyle w:val="Compact"/>
+        <w:numPr>
+          <w:ilvl w:val="0"/>
+          <w:numId w:val="1016"/>
+        </w:numPr>
+      </w:pPr>
+      <w:r>
+        <w:t xml:space="preserve">Route to value (45 - 60 minutes)</w:t>
+      </w:r>
+    </w:p>
+    <w:p>
+      <w:pPr>
+        <w:pStyle w:val="Compact"/>
+        <w:numPr>
+          <w:ilvl w:val="0"/>
+          <w:numId w:val="1016"/>
+        </w:numPr>
+      </w:pPr>
+      <w:r>
+        <w:t xml:space="preserve">Key stakeholders (45 - 60 minutes)</w:t>
+      </w:r>
+    </w:p>
+    <w:p>
+      <w:pPr>
+        <w:pStyle w:val="Compact"/>
+        <w:numPr>
+          <w:ilvl w:val="0"/>
+          <w:numId w:val="1016"/>
+        </w:numPr>
+      </w:pPr>
+      <w:r>
+        <w:t xml:space="preserve">Decisions (10 - 20 minutes)</w:t>
+      </w:r>
+    </w:p>
+    <w:bookmarkStart w:id="34" w:name="X8cbd9e2437d60a43c4b66e9ab925fa45d05e5ee"/>
     <w:p>
       <w:pPr>
         <w:pStyle w:val="Heading3"/>
       </w:pPr>
       <w:r>
-        <w:t xml:space="preserve">Purpose - explain the purpose of the workshop</w:t>
-      </w:r>
-    </w:p>
-    <w:bookmarkEnd w:id="34"/>
-    <w:bookmarkStart w:id="35" w:name="duration---15-minutes"/>
-    <w:p>
-      <w:pPr>
-        <w:pStyle w:val="Heading3"/>
-      </w:pPr>
-      <w:r>
-        <w:t xml:space="preserve">Duration - 15 minutes</w:t>
-      </w:r>
-    </w:p>
-    <w:p>
-      <w:pPr>
-        <w:pStyle w:val="Compact"/>
-        <w:numPr>
-          <w:ilvl w:val="0"/>
-          <w:numId w:val="1015"/>
-        </w:numPr>
-      </w:pPr>
-      <w:r>
-        <w:t xml:space="preserve">Introduction</w:t>
-      </w:r>
-    </w:p>
-    <w:p>
-      <w:pPr>
-        <w:pStyle w:val="BlockText"/>
-      </w:pPr>
-      <w:r>
-        <w:rPr>
-          <w:i/>
-          <w:iCs/>
-        </w:rPr>
-        <w:t xml:space="preserve">We are here to discuss [the challenge]</w:t>
-      </w:r>
-    </w:p>
-    <w:p>
-      <w:pPr>
-        <w:pStyle w:val="BlockText"/>
-      </w:pPr>
-      <w:r>
-        <w:rPr>
-          <w:i/>
-          <w:iCs/>
-        </w:rPr>
-        <w:t xml:space="preserve">The purpose of this workshop is to</w:t>
-      </w:r>
-    </w:p>
-    <w:p>
-      <w:pPr>
-        <w:pStyle w:val="Compact"/>
-        <w:numPr>
-          <w:ilvl w:val="0"/>
-          <w:numId w:val="1016"/>
-        </w:numPr>
-      </w:pPr>
-      <w:r>
-        <w:rPr>
-          <w:i/>
-          <w:iCs/>
-        </w:rPr>
-        <w:t xml:space="preserve">Clearly define the problem​</w:t>
-      </w:r>
-    </w:p>
-    <w:p>
-      <w:pPr>
-        <w:pStyle w:val="Compact"/>
-        <w:numPr>
-          <w:ilvl w:val="0"/>
-          <w:numId w:val="1016"/>
-        </w:numPr>
-      </w:pPr>
-      <w:r>
-        <w:rPr>
-          <w:i/>
-          <w:iCs/>
-        </w:rPr>
-        <w:t xml:space="preserve">Understand what successful resolution looks like​</w:t>
-      </w:r>
-    </w:p>
-    <w:p>
-      <w:pPr>
-        <w:pStyle w:val="Compact"/>
-        <w:numPr>
-          <w:ilvl w:val="0"/>
-          <w:numId w:val="1016"/>
-        </w:numPr>
-      </w:pPr>
-      <w:r>
-        <w:rPr>
-          <w:i/>
-          <w:iCs/>
-        </w:rPr>
-        <w:t xml:space="preserve">Identify the key stakeholders who must commit to delivering success​</w:t>
-      </w:r>
-    </w:p>
-    <w:p>
-      <w:pPr>
-        <w:pStyle w:val="Compact"/>
-        <w:numPr>
-          <w:ilvl w:val="0"/>
-          <w:numId w:val="1016"/>
-        </w:numPr>
-      </w:pPr>
-      <w:r>
-        <w:rPr>
-          <w:i/>
-          <w:iCs/>
-        </w:rPr>
-        <w:t xml:space="preserve">Determine the of enterprise architecture</w:t>
-      </w:r>
-    </w:p>
-    <w:p>
-      <w:pPr>
-        <w:numPr>
-          <w:ilvl w:val="0"/>
-          <w:numId w:val="1017"/>
-        </w:numPr>
-      </w:pPr>
-      <w:r>
-        <w:t xml:space="preserve">Quick personal introductions if everyone does not know each other</w:t>
-      </w:r>
-    </w:p>
-    <w:p>
-      <w:pPr>
-        <w:pStyle w:val="Compact"/>
-        <w:numPr>
-          <w:ilvl w:val="1"/>
-          <w:numId w:val="1018"/>
-        </w:numPr>
-      </w:pPr>
-      <w:r>
-        <w:t xml:space="preserve">name</w:t>
-      </w:r>
-    </w:p>
-    <w:p>
-      <w:pPr>
-        <w:pStyle w:val="Compact"/>
-        <w:numPr>
-          <w:ilvl w:val="1"/>
-          <w:numId w:val="1018"/>
-        </w:numPr>
-      </w:pPr>
-      <w:r>
-        <w:t xml:space="preserve">2 words describing what you do</w:t>
-      </w:r>
-    </w:p>
-    <w:p>
-      <w:pPr>
-        <w:numPr>
-          <w:ilvl w:val="0"/>
-          <w:numId w:val="1017"/>
-        </w:numPr>
-      </w:pPr>
-      <w:r>
-        <w:t xml:space="preserve">The challenge</w:t>
-      </w:r>
-    </w:p>
-    <w:p>
-      <w:pPr>
-        <w:pStyle w:val="BlockText"/>
-      </w:pPr>
-      <w:r>
-        <w:rPr>
-          <w:i/>
-          <w:iCs/>
-        </w:rPr>
-        <w:t xml:space="preserve">[challenge owner] will now set the scene for the workshop by briefly describing the challenge</w:t>
-      </w:r>
-    </w:p>
-    <w:p>
-      <w:pPr>
-        <w:pStyle w:val="BlockText"/>
-      </w:pPr>
-      <w:r>
-        <w:rPr>
-          <w:i/>
-          <w:iCs/>
-        </w:rPr>
-        <w:t xml:space="preserve">The challenge that we see is [challenge description]</w:t>
-      </w:r>
-    </w:p>
-    <w:p>
-      <w:pPr>
-        <w:pStyle w:val="BlockText"/>
-      </w:pPr>
-      <w:r>
-        <w:rPr>
-          <w:i/>
-          <w:iCs/>
-        </w:rPr>
-        <w:t xml:space="preserve">We don’t have strong evidence but the impact that we see anecdotally is [examples]</w:t>
+        <w:t xml:space="preserve">Total duration - 4 to 6 hours (including breaks)</w:t>
       </w:r>
     </w:p>
     <w:p>
@@ -1356,41 +1199,214 @@
         </w:pict>
       </w:r>
     </w:p>
+    <w:bookmarkEnd w:id="34"/>
     <w:bookmarkEnd w:id="35"/>
+    <w:bookmarkStart w:id="37" w:name="introduction"/>
+    <w:p>
+      <w:pPr>
+        <w:pStyle w:val="Heading1"/>
+      </w:pPr>
+      <w:r>
+        <w:t xml:space="preserve">Introduction</w:t>
+      </w:r>
+    </w:p>
+    <w:bookmarkStart w:id="36" w:name="Xffd34e6a7f97e9d5c04a8db70c6f54a6a450987"/>
+    <w:p>
+      <w:pPr>
+        <w:pStyle w:val="Heading3"/>
+      </w:pPr>
+      <w:r>
+        <w:t xml:space="preserve">Purpose - explain the purpose of the workshop</w:t>
+      </w:r>
+    </w:p>
+    <w:p>
+      <w:pPr>
+        <w:numPr>
+          <w:ilvl w:val="0"/>
+          <w:numId w:val="1017"/>
+        </w:numPr>
+      </w:pPr>
+      <w:r>
+        <w:t xml:space="preserve">Introduction</w:t>
+      </w:r>
+    </w:p>
+    <w:p>
+      <w:pPr>
+        <w:pStyle w:val="Compact"/>
+        <w:numPr>
+          <w:ilvl w:val="1"/>
+          <w:numId w:val="1018"/>
+        </w:numPr>
+      </w:pPr>
+      <w:r>
+        <w:t xml:space="preserve">We are here to discuss [the challenge]</w:t>
+      </w:r>
+    </w:p>
+    <w:p>
+      <w:pPr>
+        <w:pStyle w:val="Compact"/>
+        <w:numPr>
+          <w:ilvl w:val="1"/>
+          <w:numId w:val="1018"/>
+        </w:numPr>
+      </w:pPr>
+      <w:r>
+        <w:t xml:space="preserve">The purpose of this workshop is to</w:t>
+      </w:r>
+    </w:p>
+    <w:p>
+      <w:pPr>
+        <w:pStyle w:val="Compact"/>
+        <w:numPr>
+          <w:ilvl w:val="2"/>
+          <w:numId w:val="1019"/>
+        </w:numPr>
+      </w:pPr>
+      <w:r>
+        <w:t xml:space="preserve">Clearly define the problem​</w:t>
+      </w:r>
+    </w:p>
+    <w:p>
+      <w:pPr>
+        <w:pStyle w:val="Compact"/>
+        <w:numPr>
+          <w:ilvl w:val="2"/>
+          <w:numId w:val="1019"/>
+        </w:numPr>
+      </w:pPr>
+      <w:r>
+        <w:t xml:space="preserve">Understand what successful resolution looks like​</w:t>
+      </w:r>
+    </w:p>
+    <w:p>
+      <w:pPr>
+        <w:pStyle w:val="Compact"/>
+        <w:numPr>
+          <w:ilvl w:val="2"/>
+          <w:numId w:val="1019"/>
+        </w:numPr>
+      </w:pPr>
+      <w:r>
+        <w:t xml:space="preserve">Identify the key stakeholders who must commit to delivering success​</w:t>
+      </w:r>
+    </w:p>
+    <w:p>
+      <w:pPr>
+        <w:pStyle w:val="Compact"/>
+        <w:numPr>
+          <w:ilvl w:val="2"/>
+          <w:numId w:val="1019"/>
+        </w:numPr>
+      </w:pPr>
+      <w:r>
+        <w:t xml:space="preserve">Determine the of enterprise architecture</w:t>
+      </w:r>
+    </w:p>
+    <w:p>
+      <w:pPr>
+        <w:numPr>
+          <w:ilvl w:val="0"/>
+          <w:numId w:val="1017"/>
+        </w:numPr>
+      </w:pPr>
+      <w:r>
+        <w:t xml:space="preserve">Quick personal introductions if everyone does not know each other</w:t>
+      </w:r>
+    </w:p>
+    <w:p>
+      <w:pPr>
+        <w:pStyle w:val="Compact"/>
+        <w:numPr>
+          <w:ilvl w:val="1"/>
+          <w:numId w:val="1020"/>
+        </w:numPr>
+      </w:pPr>
+      <w:r>
+        <w:t xml:space="preserve">name</w:t>
+      </w:r>
+    </w:p>
+    <w:p>
+      <w:pPr>
+        <w:pStyle w:val="Compact"/>
+        <w:numPr>
+          <w:ilvl w:val="1"/>
+          <w:numId w:val="1020"/>
+        </w:numPr>
+      </w:pPr>
+      <w:r>
+        <w:t xml:space="preserve">2 words describing what you do</w:t>
+      </w:r>
+    </w:p>
+    <w:p>
+      <w:pPr>
+        <w:numPr>
+          <w:ilvl w:val="0"/>
+          <w:numId w:val="1017"/>
+        </w:numPr>
+      </w:pPr>
+      <w:r>
+        <w:t xml:space="preserve">The challenge</w:t>
+      </w:r>
+    </w:p>
+    <w:p>
+      <w:pPr>
+        <w:pStyle w:val="Compact"/>
+        <w:numPr>
+          <w:ilvl w:val="1"/>
+          <w:numId w:val="1021"/>
+        </w:numPr>
+      </w:pPr>
+      <w:r>
+        <w:t xml:space="preserve">[challenge owner] will now set the scene for the workshop by briefly describing the challenge*</w:t>
+      </w:r>
+    </w:p>
+    <w:p>
+      <w:pPr>
+        <w:pStyle w:val="Compact"/>
+        <w:numPr>
+          <w:ilvl w:val="1"/>
+          <w:numId w:val="1021"/>
+        </w:numPr>
+      </w:pPr>
+      <w:r>
+        <w:t xml:space="preserve">The challenge that we see is [challenge description]*</w:t>
+      </w:r>
+    </w:p>
+    <w:p>
+      <w:pPr>
+        <w:pStyle w:val="Compact"/>
+        <w:numPr>
+          <w:ilvl w:val="1"/>
+          <w:numId w:val="1021"/>
+        </w:numPr>
+      </w:pPr>
+      <w:r>
+        <w:t xml:space="preserve">We don’t have strong evidence but the impact that we see anecdotally is [examples]*</w:t>
+      </w:r>
+    </w:p>
+    <w:p>
+      <w:r>
+        <w:pict>
+          <v:rect style="width:0;height:1.5pt" o:hralign="center" o:hrstd="t" o:hr="t"/>
+        </w:pict>
+      </w:r>
+    </w:p>
     <w:bookmarkEnd w:id="36"/>
-    <w:bookmarkStart w:id="39" w:name="problem"/>
+    <w:bookmarkEnd w:id="37"/>
+    <w:bookmarkStart w:id="38" w:name="problem-identification"/>
     <w:p>
       <w:pPr>
         <w:pStyle w:val="Heading1"/>
       </w:pPr>
       <w:r>
-        <w:t xml:space="preserve">Problem</w:t>
-      </w:r>
-    </w:p>
-    <w:bookmarkStart w:id="37" w:name="X06aa9618d3c0624b13e8a77d649550f9f9059ea"/>
-    <w:p>
-      <w:pPr>
-        <w:pStyle w:val="Heading3"/>
-      </w:pPr>
-      <w:r>
-        <w:t xml:space="preserve">Purpose - create a description of the business problem</w:t>
-      </w:r>
-    </w:p>
-    <w:bookmarkEnd w:id="37"/>
-    <w:bookmarkStart w:id="38" w:name="duration---1-hour"/>
-    <w:p>
-      <w:pPr>
-        <w:pStyle w:val="Heading3"/>
-      </w:pPr>
-      <w:r>
-        <w:t xml:space="preserve">Duration - 1 hour</w:t>
-      </w:r>
-    </w:p>
-    <w:p>
-      <w:pPr>
-        <w:numPr>
-          <w:ilvl w:val="0"/>
-          <w:numId w:val="1019"/>
+        <w:t xml:space="preserve">Problem Identification</w:t>
+      </w:r>
+    </w:p>
+    <w:p>
+      <w:pPr>
+        <w:numPr>
+          <w:ilvl w:val="0"/>
+          <w:numId w:val="1022"/>
         </w:numPr>
       </w:pPr>
       <w:r>
@@ -1402,7 +1418,7 @@
         <w:pStyle w:val="Compact"/>
         <w:numPr>
           <w:ilvl w:val="1"/>
-          <w:numId w:val="1020"/>
+          <w:numId w:val="1023"/>
         </w:numPr>
       </w:pPr>
       <w:r>
@@ -1414,7 +1430,7 @@
         <w:pStyle w:val="Compact"/>
         <w:numPr>
           <w:ilvl w:val="1"/>
-          <w:numId w:val="1020"/>
+          <w:numId w:val="1023"/>
         </w:numPr>
       </w:pPr>
       <w:r>
@@ -1426,7 +1442,7 @@
         <w:pStyle w:val="Compact"/>
         <w:numPr>
           <w:ilvl w:val="1"/>
-          <w:numId w:val="1020"/>
+          <w:numId w:val="1023"/>
         </w:numPr>
       </w:pPr>
       <w:r>
@@ -1438,7 +1454,7 @@
         <w:pStyle w:val="Compact"/>
         <w:numPr>
           <w:ilvl w:val="1"/>
-          <w:numId w:val="1020"/>
+          <w:numId w:val="1023"/>
         </w:numPr>
       </w:pPr>
       <w:r>
@@ -1449,7 +1465,7 @@
       <w:pPr>
         <w:numPr>
           <w:ilvl w:val="0"/>
-          <w:numId w:val="1019"/>
+          <w:numId w:val="1022"/>
         </w:numPr>
       </w:pPr>
       <w:r>
@@ -1460,7 +1476,7 @@
       <w:pPr>
         <w:numPr>
           <w:ilvl w:val="0"/>
-          <w:numId w:val="1019"/>
+          <w:numId w:val="1022"/>
         </w:numPr>
       </w:pPr>
       <w:r>
@@ -1471,7 +1487,7 @@
       <w:pPr>
         <w:numPr>
           <w:ilvl w:val="0"/>
-          <w:numId w:val="1019"/>
+          <w:numId w:val="1022"/>
         </w:numPr>
       </w:pPr>
       <w:r>
@@ -1482,7 +1498,7 @@
       <w:pPr>
         <w:numPr>
           <w:ilvl w:val="0"/>
-          <w:numId w:val="1019"/>
+          <w:numId w:val="1022"/>
         </w:numPr>
       </w:pPr>
       <w:r>
@@ -1490,10 +1506,27 @@
       </w:r>
     </w:p>
     <w:p>
-      <w:pPr>
-        <w:numPr>
-          <w:ilvl w:val="0"/>
-          <w:numId w:val="1019"/>
+      <w:r>
+        <w:pict>
+          <v:rect style="width:0;height:1.5pt" o:hralign="center" o:hrstd="t" o:hr="t"/>
+        </w:pict>
+      </w:r>
+    </w:p>
+    <w:bookmarkEnd w:id="38"/>
+    <w:bookmarkStart w:id="39" w:name="problem-analysis"/>
+    <w:p>
+      <w:pPr>
+        <w:pStyle w:val="Heading1"/>
+      </w:pPr>
+      <w:r>
+        <w:t xml:space="preserve">Problem Analysis</w:t>
+      </w:r>
+    </w:p>
+    <w:p>
+      <w:pPr>
+        <w:numPr>
+          <w:ilvl w:val="0"/>
+          <w:numId w:val="1024"/>
         </w:numPr>
       </w:pPr>
       <w:r>
@@ -1505,7 +1538,7 @@
         <w:pStyle w:val="Compact"/>
         <w:numPr>
           <w:ilvl w:val="1"/>
-          <w:numId w:val="1021"/>
+          <w:numId w:val="1025"/>
         </w:numPr>
       </w:pPr>
       <w:r>
@@ -1517,7 +1550,7 @@
         <w:pStyle w:val="Compact"/>
         <w:numPr>
           <w:ilvl w:val="1"/>
-          <w:numId w:val="1021"/>
+          <w:numId w:val="1025"/>
         </w:numPr>
       </w:pPr>
       <w:r>
@@ -1529,7 +1562,7 @@
         <w:pStyle w:val="Compact"/>
         <w:numPr>
           <w:ilvl w:val="1"/>
-          <w:numId w:val="1021"/>
+          <w:numId w:val="1025"/>
         </w:numPr>
       </w:pPr>
       <w:r>
@@ -1554,7 +1587,7 @@
         <w:pStyle w:val="Compact"/>
         <w:numPr>
           <w:ilvl w:val="1"/>
-          <w:numId w:val="1021"/>
+          <w:numId w:val="1025"/>
         </w:numPr>
       </w:pPr>
       <w:r>
@@ -1566,7 +1599,7 @@
         <w:pStyle w:val="Compact"/>
         <w:numPr>
           <w:ilvl w:val="1"/>
-          <w:numId w:val="1021"/>
+          <w:numId w:val="1025"/>
         </w:numPr>
       </w:pPr>
       <w:r>
@@ -1577,7 +1610,7 @@
       <w:pPr>
         <w:numPr>
           <w:ilvl w:val="0"/>
-          <w:numId w:val="1019"/>
+          <w:numId w:val="1024"/>
         </w:numPr>
       </w:pPr>
       <w:r>
@@ -1589,7 +1622,7 @@
         <w:pStyle w:val="Compact"/>
         <w:numPr>
           <w:ilvl w:val="1"/>
-          <w:numId w:val="1022"/>
+          <w:numId w:val="1026"/>
         </w:numPr>
       </w:pPr>
       <w:r>
@@ -1601,7 +1634,7 @@
         <w:pStyle w:val="Compact"/>
         <w:numPr>
           <w:ilvl w:val="1"/>
-          <w:numId w:val="1022"/>
+          <w:numId w:val="1026"/>
         </w:numPr>
       </w:pPr>
       <w:r>
@@ -1613,7 +1646,7 @@
         <w:pStyle w:val="Compact"/>
         <w:numPr>
           <w:ilvl w:val="1"/>
-          <w:numId w:val="1022"/>
+          <w:numId w:val="1026"/>
         </w:numPr>
       </w:pPr>
       <w:r>
@@ -1625,7 +1658,7 @@
         <w:pStyle w:val="Compact"/>
         <w:numPr>
           <w:ilvl w:val="1"/>
-          <w:numId w:val="1022"/>
+          <w:numId w:val="1026"/>
         </w:numPr>
       </w:pPr>
       <w:r>
@@ -1637,7 +1670,7 @@
         <w:pStyle w:val="Compact"/>
         <w:numPr>
           <w:ilvl w:val="1"/>
-          <w:numId w:val="1022"/>
+          <w:numId w:val="1026"/>
         </w:numPr>
       </w:pPr>
       <w:r>
@@ -1649,7 +1682,7 @@
         <w:pStyle w:val="Compact"/>
         <w:numPr>
           <w:ilvl w:val="1"/>
-          <w:numId w:val="1022"/>
+          <w:numId w:val="1026"/>
         </w:numPr>
       </w:pPr>
       <w:r>
@@ -1671,41 +1704,21 @@
         </w:pict>
       </w:r>
     </w:p>
-    <w:bookmarkEnd w:id="38"/>
     <w:bookmarkEnd w:id="39"/>
-    <w:bookmarkStart w:id="42" w:name="success"/>
+    <w:bookmarkStart w:id="40" w:name="success-description"/>
     <w:p>
       <w:pPr>
         <w:pStyle w:val="Heading1"/>
       </w:pPr>
       <w:r>
-        <w:t xml:space="preserve">Success</w:t>
-      </w:r>
-    </w:p>
-    <w:bookmarkStart w:id="40" w:name="X776c5a9b0f35a73a801c938b89185eae1d73d8a"/>
-    <w:p>
-      <w:pPr>
-        <w:pStyle w:val="Heading3"/>
-      </w:pPr>
-      <w:r>
-        <w:t xml:space="preserve">Purpose - create an ambitious description of what it will like when we have solved the problem</w:t>
-      </w:r>
-    </w:p>
-    <w:bookmarkEnd w:id="40"/>
-    <w:bookmarkStart w:id="41" w:name="duration---45-minutes"/>
-    <w:p>
-      <w:pPr>
-        <w:pStyle w:val="Heading3"/>
-      </w:pPr>
-      <w:r>
-        <w:t xml:space="preserve">Duration - 45 minutes</w:t>
-      </w:r>
-    </w:p>
-    <w:p>
-      <w:pPr>
-        <w:numPr>
-          <w:ilvl w:val="0"/>
-          <w:numId w:val="1023"/>
+        <w:t xml:space="preserve">Success Description</w:t>
+      </w:r>
+    </w:p>
+    <w:p>
+      <w:pPr>
+        <w:numPr>
+          <w:ilvl w:val="0"/>
+          <w:numId w:val="1027"/>
         </w:numPr>
       </w:pPr>
       <w:r>
@@ -1733,7 +1746,7 @@
         <w:pStyle w:val="Compact"/>
         <w:numPr>
           <w:ilvl w:val="1"/>
-          <w:numId w:val="1024"/>
+          <w:numId w:val="1028"/>
         </w:numPr>
       </w:pPr>
       <w:r>
@@ -1745,7 +1758,7 @@
         <w:pStyle w:val="Compact"/>
         <w:numPr>
           <w:ilvl w:val="1"/>
-          <w:numId w:val="1024"/>
+          <w:numId w:val="1028"/>
         </w:numPr>
       </w:pPr>
       <w:r>
@@ -1757,7 +1770,7 @@
         <w:pStyle w:val="Compact"/>
         <w:numPr>
           <w:ilvl w:val="1"/>
-          <w:numId w:val="1024"/>
+          <w:numId w:val="1028"/>
         </w:numPr>
       </w:pPr>
       <w:r>
@@ -1768,7 +1781,7 @@
       <w:pPr>
         <w:numPr>
           <w:ilvl w:val="0"/>
-          <w:numId w:val="1023"/>
+          <w:numId w:val="1027"/>
         </w:numPr>
       </w:pPr>
       <w:r>
@@ -1779,7 +1792,7 @@
       <w:pPr>
         <w:numPr>
           <w:ilvl w:val="0"/>
-          <w:numId w:val="1023"/>
+          <w:numId w:val="1027"/>
         </w:numPr>
       </w:pPr>
       <w:r>
@@ -1790,7 +1803,7 @@
       <w:pPr>
         <w:numPr>
           <w:ilvl w:val="0"/>
-          <w:numId w:val="1023"/>
+          <w:numId w:val="1027"/>
         </w:numPr>
       </w:pPr>
       <w:r>
@@ -1801,7 +1814,7 @@
       <w:pPr>
         <w:numPr>
           <w:ilvl w:val="0"/>
-          <w:numId w:val="1023"/>
+          <w:numId w:val="1027"/>
         </w:numPr>
       </w:pPr>
       <w:r>
@@ -1809,10 +1822,27 @@
       </w:r>
     </w:p>
     <w:p>
-      <w:pPr>
-        <w:numPr>
-          <w:ilvl w:val="0"/>
-          <w:numId w:val="1023"/>
+      <w:r>
+        <w:pict>
+          <v:rect style="width:0;height:1.5pt" o:hralign="center" o:hrstd="t" o:hr="t"/>
+        </w:pict>
+      </w:r>
+    </w:p>
+    <w:bookmarkEnd w:id="40"/>
+    <w:bookmarkStart w:id="41" w:name="success-analysis"/>
+    <w:p>
+      <w:pPr>
+        <w:pStyle w:val="Heading1"/>
+      </w:pPr>
+      <w:r>
+        <w:t xml:space="preserve">Success Analysis</w:t>
+      </w:r>
+    </w:p>
+    <w:p>
+      <w:pPr>
+        <w:numPr>
+          <w:ilvl w:val="0"/>
+          <w:numId w:val="1029"/>
         </w:numPr>
       </w:pPr>
       <w:r>
@@ -1839,7 +1869,7 @@
       <w:pPr>
         <w:numPr>
           <w:ilvl w:val="0"/>
-          <w:numId w:val="1023"/>
+          <w:numId w:val="1029"/>
         </w:numPr>
       </w:pPr>
       <w:r>
@@ -1864,7 +1894,7 @@
         <w:pStyle w:val="Compact"/>
         <w:numPr>
           <w:ilvl w:val="1"/>
-          <w:numId w:val="1025"/>
+          <w:numId w:val="1030"/>
         </w:numPr>
       </w:pPr>
       <w:r>
@@ -1876,7 +1906,7 @@
         <w:pStyle w:val="Compact"/>
         <w:numPr>
           <w:ilvl w:val="1"/>
-          <w:numId w:val="1025"/>
+          <w:numId w:val="1030"/>
         </w:numPr>
       </w:pPr>
       <w:r>
@@ -1888,7 +1918,7 @@
         <w:pStyle w:val="Compact"/>
         <w:numPr>
           <w:ilvl w:val="1"/>
-          <w:numId w:val="1025"/>
+          <w:numId w:val="1030"/>
         </w:numPr>
       </w:pPr>
       <w:r>
@@ -1900,7 +1930,7 @@
         <w:pStyle w:val="Compact"/>
         <w:numPr>
           <w:ilvl w:val="1"/>
-          <w:numId w:val="1025"/>
+          <w:numId w:val="1030"/>
         </w:numPr>
       </w:pPr>
       <w:r>
@@ -1940,7 +1970,7 @@
       <w:pPr>
         <w:numPr>
           <w:ilvl w:val="0"/>
-          <w:numId w:val="1023"/>
+          <w:numId w:val="1029"/>
         </w:numPr>
       </w:pPr>
       <w:r>
@@ -2007,131 +2037,128 @@
       </w:r>
     </w:p>
     <w:bookmarkEnd w:id="41"/>
+    <w:bookmarkStart w:id="42" w:name="route-to-value-identification"/>
+    <w:p>
+      <w:pPr>
+        <w:pStyle w:val="Heading1"/>
+      </w:pPr>
+      <w:r>
+        <w:t xml:space="preserve">Route to Value Identification</w:t>
+      </w:r>
+    </w:p>
+    <w:p>
+      <w:pPr>
+        <w:numPr>
+          <w:ilvl w:val="0"/>
+          <w:numId w:val="1031"/>
+        </w:numPr>
+      </w:pPr>
+      <w:r>
+        <w:t xml:space="preserve">Ask the participants to write down about 10 bullet points that describe how success can be delivered</w:t>
+      </w:r>
+    </w:p>
+    <w:p>
+      <w:pPr>
+        <w:pStyle w:val="Compact"/>
+        <w:numPr>
+          <w:ilvl w:val="1"/>
+          <w:numId w:val="1032"/>
+        </w:numPr>
+      </w:pPr>
+      <w:r>
+        <w:t xml:space="preserve">Write the notes individually without discussion and without showing them</w:t>
+      </w:r>
+    </w:p>
+    <w:p>
+      <w:pPr>
+        <w:pStyle w:val="Compact"/>
+        <w:numPr>
+          <w:ilvl w:val="1"/>
+          <w:numId w:val="1032"/>
+        </w:numPr>
+      </w:pPr>
+      <w:r>
+        <w:t xml:space="preserve">If you have any solution options, list them now, we are capturing them to sho wthat there are possible ways forward (we will not discuss them in detail in this workshop)</w:t>
+      </w:r>
+    </w:p>
+    <w:p>
+      <w:pPr>
+        <w:pStyle w:val="Compact"/>
+        <w:numPr>
+          <w:ilvl w:val="1"/>
+          <w:numId w:val="1032"/>
+        </w:numPr>
+      </w:pPr>
+      <w:r>
+        <w:t xml:space="preserve">This should be idealistic, not realistic or pragmatic (we will add that later)</w:t>
+      </w:r>
+    </w:p>
+    <w:p>
+      <w:pPr>
+        <w:numPr>
+          <w:ilvl w:val="0"/>
+          <w:numId w:val="1031"/>
+        </w:numPr>
+      </w:pPr>
+      <w:r>
+        <w:t xml:space="preserve">All participants show their notes at the same time</w:t>
+      </w:r>
+    </w:p>
+    <w:p>
+      <w:pPr>
+        <w:numPr>
+          <w:ilvl w:val="0"/>
+          <w:numId w:val="1031"/>
+        </w:numPr>
+      </w:pPr>
+      <w:r>
+        <w:t xml:space="preserve">The facilitator talks through each note in turn</w:t>
+      </w:r>
+    </w:p>
+    <w:p>
+      <w:pPr>
+        <w:numPr>
+          <w:ilvl w:val="0"/>
+          <w:numId w:val="1031"/>
+        </w:numPr>
+      </w:pPr>
+      <w:r>
+        <w:t xml:space="preserve">The facilitator creates a summary note that captures the agreement and divergence of the team’s contributions</w:t>
+      </w:r>
+    </w:p>
+    <w:p>
+      <w:pPr>
+        <w:numPr>
+          <w:ilvl w:val="0"/>
+          <w:numId w:val="1031"/>
+        </w:numPr>
+      </w:pPr>
+      <w:r>
+        <w:t xml:space="preserve">The facilitator asks for any further thoughts from the team and adds to the summary if necessary</w:t>
+      </w:r>
+    </w:p>
+    <w:p>
+      <w:r>
+        <w:pict>
+          <v:rect style="width:0;height:1.5pt" o:hralign="center" o:hrstd="t" o:hr="t"/>
+        </w:pict>
+      </w:r>
+    </w:p>
     <w:bookmarkEnd w:id="42"/>
-    <w:bookmarkStart w:id="45" w:name="route-to-value"/>
+    <w:bookmarkStart w:id="43" w:name="route-to-value-analysis"/>
     <w:p>
       <w:pPr>
         <w:pStyle w:val="Heading1"/>
       </w:pPr>
       <w:r>
-        <w:t xml:space="preserve">Route to Value</w:t>
-      </w:r>
-    </w:p>
-    <w:bookmarkStart w:id="43" w:name="X5bcbf1b24c76b8fecd9a34640e6b3aad3dc2073"/>
-    <w:p>
-      <w:pPr>
-        <w:pStyle w:val="Heading3"/>
-      </w:pPr>
-      <w:r>
-        <w:t xml:space="preserve">Purpose - we will establish a realistic way forward</w:t>
-      </w:r>
-    </w:p>
-    <w:bookmarkEnd w:id="43"/>
-    <w:bookmarkStart w:id="44" w:name="duration---45-minutes-1"/>
-    <w:p>
-      <w:pPr>
-        <w:pStyle w:val="Heading3"/>
-      </w:pPr>
-      <w:r>
-        <w:t xml:space="preserve">Duration - 45 minutes</w:t>
-      </w:r>
-    </w:p>
-    <w:p>
-      <w:pPr>
-        <w:numPr>
-          <w:ilvl w:val="0"/>
-          <w:numId w:val="1026"/>
-        </w:numPr>
-      </w:pPr>
-      <w:r>
-        <w:t xml:space="preserve">Ask the participants to write down about 10 bullet points that describe how success can be delivered</w:t>
-      </w:r>
-    </w:p>
-    <w:p>
-      <w:pPr>
-        <w:pStyle w:val="Compact"/>
-        <w:numPr>
-          <w:ilvl w:val="1"/>
-          <w:numId w:val="1027"/>
-        </w:numPr>
-      </w:pPr>
-      <w:r>
-        <w:t xml:space="preserve">Write the notes individually without discussion and without showing them</w:t>
-      </w:r>
-    </w:p>
-    <w:p>
-      <w:pPr>
-        <w:pStyle w:val="Compact"/>
-        <w:numPr>
-          <w:ilvl w:val="1"/>
-          <w:numId w:val="1027"/>
-        </w:numPr>
-      </w:pPr>
-      <w:r>
-        <w:t xml:space="preserve">If you have any solution options, list them now, we are capturing them to sho wthat there are possible ways forward (we will not discuss them in detail in this workshop)</w:t>
-      </w:r>
-    </w:p>
-    <w:p>
-      <w:pPr>
-        <w:pStyle w:val="Compact"/>
-        <w:numPr>
-          <w:ilvl w:val="1"/>
-          <w:numId w:val="1027"/>
-        </w:numPr>
-      </w:pPr>
-      <w:r>
-        <w:t xml:space="preserve">This should be idealistic, not realistic or pragmatic (we will add that later)</w:t>
-      </w:r>
-    </w:p>
-    <w:p>
-      <w:pPr>
-        <w:numPr>
-          <w:ilvl w:val="0"/>
-          <w:numId w:val="1026"/>
-        </w:numPr>
-      </w:pPr>
-      <w:r>
-        <w:t xml:space="preserve">All participants show their notes at the same time</w:t>
-      </w:r>
-    </w:p>
-    <w:p>
-      <w:pPr>
-        <w:numPr>
-          <w:ilvl w:val="0"/>
-          <w:numId w:val="1026"/>
-        </w:numPr>
-      </w:pPr>
-      <w:r>
-        <w:t xml:space="preserve">The facilitator talks through each note in turn</w:t>
-      </w:r>
-    </w:p>
-    <w:p>
-      <w:pPr>
-        <w:numPr>
-          <w:ilvl w:val="0"/>
-          <w:numId w:val="1026"/>
-        </w:numPr>
-      </w:pPr>
-      <w:r>
-        <w:t xml:space="preserve">The facilitator creates a summary note that captures the agreement and divergence of the team’s contributions</w:t>
-      </w:r>
-    </w:p>
-    <w:p>
-      <w:pPr>
-        <w:numPr>
-          <w:ilvl w:val="0"/>
-          <w:numId w:val="1026"/>
-        </w:numPr>
-      </w:pPr>
-      <w:r>
-        <w:t xml:space="preserve">The facilitator asks for any further thoughts from the team and adds to the summary if necessary</w:t>
-      </w:r>
-    </w:p>
-    <w:p>
-      <w:pPr>
-        <w:numPr>
-          <w:ilvl w:val="0"/>
-          <w:numId w:val="1026"/>
+        <w:t xml:space="preserve">Route to Value Analysis</w:t>
+      </w:r>
+    </w:p>
+    <w:p>
+      <w:pPr>
+        <w:numPr>
+          <w:ilvl w:val="0"/>
+          <w:numId w:val="1033"/>
         </w:numPr>
       </w:pPr>
       <w:r>
@@ -2142,7 +2169,7 @@
       <w:pPr>
         <w:numPr>
           <w:ilvl w:val="0"/>
-          <w:numId w:val="1026"/>
+          <w:numId w:val="1033"/>
         </w:numPr>
       </w:pPr>
       <w:r>
@@ -2167,7 +2194,7 @@
         <w:pStyle w:val="Compact"/>
         <w:numPr>
           <w:ilvl w:val="1"/>
-          <w:numId w:val="1028"/>
+          <w:numId w:val="1034"/>
         </w:numPr>
       </w:pPr>
       <w:r>
@@ -2179,7 +2206,7 @@
         <w:pStyle w:val="Compact"/>
         <w:numPr>
           <w:ilvl w:val="1"/>
-          <w:numId w:val="1028"/>
+          <w:numId w:val="1034"/>
         </w:numPr>
       </w:pPr>
       <w:r>
@@ -2191,7 +2218,7 @@
         <w:pStyle w:val="Compact"/>
         <w:numPr>
           <w:ilvl w:val="1"/>
-          <w:numId w:val="1028"/>
+          <w:numId w:val="1034"/>
         </w:numPr>
       </w:pPr>
       <w:r>
@@ -2203,7 +2230,7 @@
         <w:pStyle w:val="Compact"/>
         <w:numPr>
           <w:ilvl w:val="1"/>
-          <w:numId w:val="1028"/>
+          <w:numId w:val="1034"/>
         </w:numPr>
       </w:pPr>
       <w:r>
@@ -2215,7 +2242,7 @@
         <w:pStyle w:val="Compact"/>
         <w:numPr>
           <w:ilvl w:val="1"/>
-          <w:numId w:val="1028"/>
+          <w:numId w:val="1034"/>
         </w:numPr>
       </w:pPr>
       <w:r>
@@ -2242,7 +2269,7 @@
         <w:pStyle w:val="Compact"/>
         <w:numPr>
           <w:ilvl w:val="1"/>
-          <w:numId w:val="1028"/>
+          <w:numId w:val="1034"/>
         </w:numPr>
       </w:pPr>
       <w:r>
@@ -2254,7 +2281,7 @@
         <w:pStyle w:val="Compact"/>
         <w:numPr>
           <w:ilvl w:val="1"/>
-          <w:numId w:val="1028"/>
+          <w:numId w:val="1034"/>
         </w:numPr>
       </w:pPr>
       <w:r>
@@ -2266,7 +2293,7 @@
         <w:pStyle w:val="Compact"/>
         <w:numPr>
           <w:ilvl w:val="1"/>
-          <w:numId w:val="1028"/>
+          <w:numId w:val="1034"/>
         </w:numPr>
       </w:pPr>
       <w:r>
@@ -2278,7 +2305,7 @@
         <w:pStyle w:val="Compact"/>
         <w:numPr>
           <w:ilvl w:val="1"/>
-          <w:numId w:val="1028"/>
+          <w:numId w:val="1034"/>
         </w:numPr>
       </w:pPr>
       <w:r>
@@ -2331,7 +2358,7 @@
       <w:pPr>
         <w:numPr>
           <w:ilvl w:val="0"/>
-          <w:numId w:val="1026"/>
+          <w:numId w:val="1033"/>
         </w:numPr>
       </w:pPr>
       <w:r>
@@ -2423,34 +2450,14 @@
         </w:pict>
       </w:r>
     </w:p>
-    <w:bookmarkEnd w:id="44"/>
-    <w:bookmarkEnd w:id="45"/>
-    <w:bookmarkStart w:id="48" w:name="stakeholders"/>
+    <w:bookmarkEnd w:id="43"/>
+    <w:bookmarkStart w:id="44" w:name="stakeholders"/>
     <w:p>
       <w:pPr>
         <w:pStyle w:val="Heading1"/>
       </w:pPr>
       <w:r>
         <w:t xml:space="preserve">Stakeholders</w:t>
-      </w:r>
-    </w:p>
-    <w:bookmarkStart w:id="46" w:name="purpose--"/>
-    <w:p>
-      <w:pPr>
-        <w:pStyle w:val="Heading3"/>
-      </w:pPr>
-      <w:r>
-        <w:t xml:space="preserve">Purpose -</w:t>
-      </w:r>
-    </w:p>
-    <w:bookmarkEnd w:id="46"/>
-    <w:bookmarkStart w:id="47" w:name="duration---45-minutes-2"/>
-    <w:p>
-      <w:pPr>
-        <w:pStyle w:val="Heading3"/>
-      </w:pPr>
-      <w:r>
-        <w:t xml:space="preserve">Duration - 45 minutes</w:t>
       </w:r>
     </w:p>
     <w:p>
@@ -2492,34 +2499,14 @@
         </w:pict>
       </w:r>
     </w:p>
-    <w:bookmarkEnd w:id="47"/>
-    <w:bookmarkEnd w:id="48"/>
-    <w:bookmarkStart w:id="51" w:name="decisions"/>
+    <w:bookmarkEnd w:id="44"/>
+    <w:bookmarkStart w:id="45" w:name="decisions"/>
     <w:p>
       <w:pPr>
         <w:pStyle w:val="Heading1"/>
       </w:pPr>
       <w:r>
         <w:t xml:space="preserve">Decisions</w:t>
-      </w:r>
-    </w:p>
-    <w:bookmarkStart w:id="49" w:name="purpose---1"/>
-    <w:p>
-      <w:pPr>
-        <w:pStyle w:val="Heading3"/>
-      </w:pPr>
-      <w:r>
-        <w:t xml:space="preserve">Purpose -</w:t>
-      </w:r>
-    </w:p>
-    <w:bookmarkEnd w:id="49"/>
-    <w:bookmarkStart w:id="50" w:name="duration---10-minutes"/>
-    <w:p>
-      <w:pPr>
-        <w:pStyle w:val="Heading3"/>
-      </w:pPr>
-      <w:r>
-        <w:t xml:space="preserve">Duration - 10 minutes</w:t>
       </w:r>
     </w:p>
     <w:p>
@@ -2549,9 +2536,8 @@
         </w:pict>
       </w:r>
     </w:p>
-    <w:bookmarkEnd w:id="50"/>
-    <w:bookmarkEnd w:id="51"/>
-    <w:bookmarkStart w:id="52" w:name="architecture-challenge-canvas"/>
+    <w:bookmarkEnd w:id="45"/>
+    <w:bookmarkStart w:id="46" w:name="architecture-challenge-canvas"/>
     <w:p>
       <w:pPr>
         <w:pStyle w:val="Heading1"/>
@@ -2567,8 +2553,8 @@
         </w:pict>
       </w:r>
     </w:p>
-    <w:bookmarkEnd w:id="52"/>
-    <w:bookmarkStart w:id="53" w:name="example"/>
+    <w:bookmarkEnd w:id="46"/>
+    <w:bookmarkStart w:id="47" w:name="example"/>
     <w:p>
       <w:pPr>
         <w:pStyle w:val="Heading1"/>
@@ -2584,7 +2570,7 @@
         </w:pict>
       </w:r>
     </w:p>
-    <w:bookmarkEnd w:id="53"/>
+    <w:bookmarkEnd w:id="47"/>
     <w:sectPr/>
   </w:body>
 </w:document>
@@ -2852,11 +2838,11 @@
       </w:pPr>
     </w:lvl>
   </w:abstractNum>
-  <w:abstractNum w:abstractNumId="99412">
-    <w:nsid w:val="00A99412"/>
+  <w:abstractNum w:abstractNumId="99415">
+    <w:nsid w:val="00A99415"/>
     <w:multiLevelType w:val="multilevel"/>
     <w:lvl w:ilvl="0">
-      <w:start w:val="2"/>
+      <w:start w:val="5"/>
       <w:numFmt w:val="decimal"/>
       <w:lvlText w:val="%1."/>
       <w:lvlJc w:val="left"/>
@@ -2865,7 +2851,7 @@
       </w:pPr>
     </w:lvl>
     <w:lvl w:ilvl="1">
-      <w:start w:val="2"/>
+      <w:start w:val="5"/>
       <w:numFmt w:val="decimal"/>
       <w:lvlText w:val="%2."/>
       <w:lvlJc w:val="left"/>
@@ -2874,7 +2860,7 @@
       </w:pPr>
     </w:lvl>
     <w:lvl w:ilvl="2">
-      <w:start w:val="2"/>
+      <w:start w:val="5"/>
       <w:numFmt w:val="decimal"/>
       <w:lvlText w:val="%3."/>
       <w:lvlJc w:val="left"/>
@@ -2883,7 +2869,7 @@
       </w:pPr>
     </w:lvl>
     <w:lvl w:ilvl="3">
-      <w:start w:val="2"/>
+      <w:start w:val="5"/>
       <w:numFmt w:val="decimal"/>
       <w:lvlText w:val="%4."/>
       <w:lvlJc w:val="left"/>
@@ -2892,7 +2878,7 @@
       </w:pPr>
     </w:lvl>
     <w:lvl w:ilvl="4">
-      <w:start w:val="2"/>
+      <w:start w:val="5"/>
       <w:numFmt w:val="decimal"/>
       <w:lvlText w:val="%5."/>
       <w:lvlJc w:val="left"/>
@@ -2901,7 +2887,7 @@
       </w:pPr>
     </w:lvl>
     <w:lvl w:ilvl="5">
-      <w:start w:val="2"/>
+      <w:start w:val="5"/>
       <w:numFmt w:val="decimal"/>
       <w:lvlText w:val="%6."/>
       <w:lvlJc w:val="left"/>
@@ -2910,7 +2896,7 @@
       </w:pPr>
     </w:lvl>
     <w:lvl w:ilvl="6">
-      <w:start w:val="2"/>
+      <w:start w:val="5"/>
       <w:numFmt w:val="decimal"/>
       <w:lvlText w:val="%7."/>
       <w:lvlJc w:val="left"/>
@@ -2919,7 +2905,7 @@
       </w:pPr>
     </w:lvl>
     <w:lvl w:ilvl="7">
-      <w:start w:val="2"/>
+      <w:start w:val="5"/>
       <w:numFmt w:val="decimal"/>
       <w:lvlText w:val="%8."/>
       <w:lvlJc w:val="left"/>
@@ -2928,7 +2914,7 @@
       </w:pPr>
     </w:lvl>
     <w:lvl w:ilvl="8">
-      <w:start w:val="2"/>
+      <w:start w:val="5"/>
       <w:numFmt w:val="decimal"/>
       <w:lvlText w:val="%9."/>
       <w:lvlJc w:val="left"/>
@@ -2989,34 +2975,7 @@
     </w:lvlOverride>
   </w:num>
   <w:num w:numId="1008">
-    <w:abstractNumId w:val="99411"/>
-    <w:lvlOverride w:ilvl="0">
-      <w:startOverride w:val="1"/>
-    </w:lvlOverride>
-    <w:lvlOverride w:ilvl="1">
-      <w:startOverride w:val="1"/>
-    </w:lvlOverride>
-    <w:lvlOverride w:ilvl="2">
-      <w:startOverride w:val="1"/>
-    </w:lvlOverride>
-    <w:lvlOverride w:ilvl="3">
-      <w:startOverride w:val="1"/>
-    </w:lvlOverride>
-    <w:lvlOverride w:ilvl="4">
-      <w:startOverride w:val="1"/>
-    </w:lvlOverride>
-    <w:lvlOverride w:ilvl="5">
-      <w:startOverride w:val="1"/>
-    </w:lvlOverride>
-    <w:lvlOverride w:ilvl="6">
-      <w:startOverride w:val="1"/>
-    </w:lvlOverride>
-    <w:lvlOverride w:ilvl="7">
-      <w:startOverride w:val="1"/>
-    </w:lvlOverride>
-    <w:lvlOverride w:ilvl="8">
-      <w:startOverride w:val="1"/>
-    </w:lvlOverride>
+    <w:abstractNumId w:val="991"/>
   </w:num>
   <w:num w:numId="1009">
     <w:abstractNumId w:val="991"/>
@@ -3028,6 +2987,9 @@
     <w:abstractNumId w:val="991"/>
   </w:num>
   <w:num w:numId="1012">
+    <w:abstractNumId w:val="991"/>
+  </w:num>
+  <w:num w:numId="1013">
     <w:abstractNumId w:val="99411"/>
     <w:lvlOverride w:ilvl="0">
       <w:startOverride w:val="1"/>
@@ -3056,14 +3018,14 @@
     <w:lvlOverride w:ilvl="8">
       <w:startOverride w:val="1"/>
     </w:lvlOverride>
-  </w:num>
-  <w:num w:numId="1013">
-    <w:abstractNumId w:val="991"/>
   </w:num>
   <w:num w:numId="1014">
     <w:abstractNumId w:val="991"/>
   </w:num>
   <w:num w:numId="1015">
+    <w:abstractNumId w:val="991"/>
+  </w:num>
+  <w:num w:numId="1016">
     <w:abstractNumId w:val="99411"/>
     <w:lvlOverride w:ilvl="0">
       <w:startOverride w:val="1"/>
@@ -3093,71 +3055,41 @@
       <w:startOverride w:val="1"/>
     </w:lvlOverride>
   </w:num>
-  <w:num w:numId="1016">
-    <w:abstractNumId w:val="991"/>
-  </w:num>
   <w:num w:numId="1017">
-    <w:abstractNumId w:val="99412"/>
+    <w:abstractNumId w:val="99411"/>
     <w:lvlOverride w:ilvl="0">
-      <w:startOverride w:val="2"/>
+      <w:startOverride w:val="1"/>
     </w:lvlOverride>
     <w:lvlOverride w:ilvl="1">
-      <w:startOverride w:val="2"/>
+      <w:startOverride w:val="1"/>
     </w:lvlOverride>
     <w:lvlOverride w:ilvl="2">
-      <w:startOverride w:val="2"/>
+      <w:startOverride w:val="1"/>
     </w:lvlOverride>
     <w:lvlOverride w:ilvl="3">
-      <w:startOverride w:val="2"/>
+      <w:startOverride w:val="1"/>
     </w:lvlOverride>
     <w:lvlOverride w:ilvl="4">
-      <w:startOverride w:val="2"/>
+      <w:startOverride w:val="1"/>
     </w:lvlOverride>
     <w:lvlOverride w:ilvl="5">
-      <w:startOverride w:val="2"/>
+      <w:startOverride w:val="1"/>
     </w:lvlOverride>
     <w:lvlOverride w:ilvl="6">
-      <w:startOverride w:val="2"/>
+      <w:startOverride w:val="1"/>
     </w:lvlOverride>
     <w:lvlOverride w:ilvl="7">
-      <w:startOverride w:val="2"/>
+      <w:startOverride w:val="1"/>
     </w:lvlOverride>
     <w:lvlOverride w:ilvl="8">
-      <w:startOverride w:val="2"/>
+      <w:startOverride w:val="1"/>
     </w:lvlOverride>
   </w:num>
   <w:num w:numId="1018">
     <w:abstractNumId w:val="991"/>
   </w:num>
   <w:num w:numId="1019">
-    <w:abstractNumId w:val="99411"/>
-    <w:lvlOverride w:ilvl="0">
-      <w:startOverride w:val="1"/>
-    </w:lvlOverride>
-    <w:lvlOverride w:ilvl="1">
-      <w:startOverride w:val="1"/>
-    </w:lvlOverride>
-    <w:lvlOverride w:ilvl="2">
-      <w:startOverride w:val="1"/>
-    </w:lvlOverride>
-    <w:lvlOverride w:ilvl="3">
-      <w:startOverride w:val="1"/>
-    </w:lvlOverride>
-    <w:lvlOverride w:ilvl="4">
-      <w:startOverride w:val="1"/>
-    </w:lvlOverride>
-    <w:lvlOverride w:ilvl="5">
-      <w:startOverride w:val="1"/>
-    </w:lvlOverride>
-    <w:lvlOverride w:ilvl="6">
-      <w:startOverride w:val="1"/>
-    </w:lvlOverride>
-    <w:lvlOverride w:ilvl="7">
-      <w:startOverride w:val="1"/>
-    </w:lvlOverride>
-    <w:lvlOverride w:ilvl="8">
-      <w:startOverride w:val="1"/>
-    </w:lvlOverride>
+    <w:abstractNumId w:val="991"/>
   </w:num>
   <w:num w:numId="1020">
     <w:abstractNumId w:val="991"/>
@@ -3166,9 +3098,39 @@
     <w:abstractNumId w:val="991"/>
   </w:num>
   <w:num w:numId="1022">
+    <w:abstractNumId w:val="99411"/>
+    <w:lvlOverride w:ilvl="0">
+      <w:startOverride w:val="1"/>
+    </w:lvlOverride>
+    <w:lvlOverride w:ilvl="1">
+      <w:startOverride w:val="1"/>
+    </w:lvlOverride>
+    <w:lvlOverride w:ilvl="2">
+      <w:startOverride w:val="1"/>
+    </w:lvlOverride>
+    <w:lvlOverride w:ilvl="3">
+      <w:startOverride w:val="1"/>
+    </w:lvlOverride>
+    <w:lvlOverride w:ilvl="4">
+      <w:startOverride w:val="1"/>
+    </w:lvlOverride>
+    <w:lvlOverride w:ilvl="5">
+      <w:startOverride w:val="1"/>
+    </w:lvlOverride>
+    <w:lvlOverride w:ilvl="6">
+      <w:startOverride w:val="1"/>
+    </w:lvlOverride>
+    <w:lvlOverride w:ilvl="7">
+      <w:startOverride w:val="1"/>
+    </w:lvlOverride>
+    <w:lvlOverride w:ilvl="8">
+      <w:startOverride w:val="1"/>
+    </w:lvlOverride>
+  </w:num>
+  <w:num w:numId="1023">
     <w:abstractNumId w:val="991"/>
   </w:num>
-  <w:num w:numId="1023">
+  <w:num w:numId="1024">
     <w:abstractNumId w:val="99411"/>
     <w:lvlOverride w:ilvl="0">
       <w:startOverride w:val="1"/>
@@ -3197,14 +3159,14 @@
     <w:lvlOverride w:ilvl="8">
       <w:startOverride w:val="1"/>
     </w:lvlOverride>
-  </w:num>
-  <w:num w:numId="1024">
-    <w:abstractNumId w:val="991"/>
   </w:num>
   <w:num w:numId="1025">
     <w:abstractNumId w:val="991"/>
   </w:num>
   <w:num w:numId="1026">
+    <w:abstractNumId w:val="991"/>
+  </w:num>
+  <w:num w:numId="1027">
     <w:abstractNumId w:val="99411"/>
     <w:lvlOverride w:ilvl="0">
       <w:startOverride w:val="1"/>
@@ -3234,10 +3196,106 @@
       <w:startOverride w:val="1"/>
     </w:lvlOverride>
   </w:num>
-  <w:num w:numId="1027">
+  <w:num w:numId="1028">
     <w:abstractNumId w:val="991"/>
   </w:num>
-  <w:num w:numId="1028">
+  <w:num w:numId="1029">
+    <w:abstractNumId w:val="99411"/>
+    <w:lvlOverride w:ilvl="0">
+      <w:startOverride w:val="1"/>
+    </w:lvlOverride>
+    <w:lvlOverride w:ilvl="1">
+      <w:startOverride w:val="1"/>
+    </w:lvlOverride>
+    <w:lvlOverride w:ilvl="2">
+      <w:startOverride w:val="1"/>
+    </w:lvlOverride>
+    <w:lvlOverride w:ilvl="3">
+      <w:startOverride w:val="1"/>
+    </w:lvlOverride>
+    <w:lvlOverride w:ilvl="4">
+      <w:startOverride w:val="1"/>
+    </w:lvlOverride>
+    <w:lvlOverride w:ilvl="5">
+      <w:startOverride w:val="1"/>
+    </w:lvlOverride>
+    <w:lvlOverride w:ilvl="6">
+      <w:startOverride w:val="1"/>
+    </w:lvlOverride>
+    <w:lvlOverride w:ilvl="7">
+      <w:startOverride w:val="1"/>
+    </w:lvlOverride>
+    <w:lvlOverride w:ilvl="8">
+      <w:startOverride w:val="1"/>
+    </w:lvlOverride>
+  </w:num>
+  <w:num w:numId="1030">
+    <w:abstractNumId w:val="991"/>
+  </w:num>
+  <w:num w:numId="1031">
+    <w:abstractNumId w:val="99411"/>
+    <w:lvlOverride w:ilvl="0">
+      <w:startOverride w:val="1"/>
+    </w:lvlOverride>
+    <w:lvlOverride w:ilvl="1">
+      <w:startOverride w:val="1"/>
+    </w:lvlOverride>
+    <w:lvlOverride w:ilvl="2">
+      <w:startOverride w:val="1"/>
+    </w:lvlOverride>
+    <w:lvlOverride w:ilvl="3">
+      <w:startOverride w:val="1"/>
+    </w:lvlOverride>
+    <w:lvlOverride w:ilvl="4">
+      <w:startOverride w:val="1"/>
+    </w:lvlOverride>
+    <w:lvlOverride w:ilvl="5">
+      <w:startOverride w:val="1"/>
+    </w:lvlOverride>
+    <w:lvlOverride w:ilvl="6">
+      <w:startOverride w:val="1"/>
+    </w:lvlOverride>
+    <w:lvlOverride w:ilvl="7">
+      <w:startOverride w:val="1"/>
+    </w:lvlOverride>
+    <w:lvlOverride w:ilvl="8">
+      <w:startOverride w:val="1"/>
+    </w:lvlOverride>
+  </w:num>
+  <w:num w:numId="1032">
+    <w:abstractNumId w:val="991"/>
+  </w:num>
+  <w:num w:numId="1033">
+    <w:abstractNumId w:val="99415"/>
+    <w:lvlOverride w:ilvl="0">
+      <w:startOverride w:val="5"/>
+    </w:lvlOverride>
+    <w:lvlOverride w:ilvl="1">
+      <w:startOverride w:val="5"/>
+    </w:lvlOverride>
+    <w:lvlOverride w:ilvl="2">
+      <w:startOverride w:val="5"/>
+    </w:lvlOverride>
+    <w:lvlOverride w:ilvl="3">
+      <w:startOverride w:val="5"/>
+    </w:lvlOverride>
+    <w:lvlOverride w:ilvl="4">
+      <w:startOverride w:val="5"/>
+    </w:lvlOverride>
+    <w:lvlOverride w:ilvl="5">
+      <w:startOverride w:val="5"/>
+    </w:lvlOverride>
+    <w:lvlOverride w:ilvl="6">
+      <w:startOverride w:val="5"/>
+    </w:lvlOverride>
+    <w:lvlOverride w:ilvl="7">
+      <w:startOverride w:val="5"/>
+    </w:lvlOverride>
+    <w:lvlOverride w:ilvl="8">
+      <w:startOverride w:val="5"/>
+    </w:lvlOverride>
+  </w:num>
+  <w:num w:numId="1034">
     <w:abstractNumId w:val="991"/>
   </w:num>
 </w:numbering>

</xml_diff>